<commit_message>
Let's continue where we stopped
</commit_message>
<xml_diff>
--- a/ICLR_workshop/Abstract workshop.docx
+++ b/ICLR_workshop/Abstract workshop.docx
@@ -1,6 +1,6 @@
 
 <file path=word/document.xml><?xml version="1.0" encoding="utf-8"?>
-<w:document xmlns:wpc="http://schemas.microsoft.com/office/word/2010/wordprocessingCanvas" xmlns:cx="http://schemas.microsoft.com/office/drawing/2014/chartex" xmlns:cx1="http://schemas.microsoft.com/office/drawing/2015/9/8/chartex" xmlns:cx2="http://schemas.microsoft.com/office/drawing/2015/10/21/chartex" xmlns:cx3="http://schemas.microsoft.com/office/drawing/2016/5/9/chartex" xmlns:cx4="http://schemas.microsoft.com/office/drawing/2016/5/10/chartex" xmlns:cx5="http://schemas.microsoft.com/office/drawing/2016/5/11/chartex" xmlns:cx6="http://schemas.microsoft.com/office/drawing/2016/5/12/chartex" xmlns:cx7="http://schemas.microsoft.com/office/drawing/2016/5/13/chartex" xmlns:cx8="http://schemas.microsoft.com/office/drawing/2016/5/14/chartex" xmlns:mc="http://schemas.openxmlformats.org/markup-compatibility/2006" xmlns:aink="http://schemas.microsoft.com/office/drawing/2016/ink" xmlns:am3d="http://schemas.microsoft.com/office/drawing/2017/model3d" xmlns:o="urn:schemas-microsoft-com:office:office" xmlns:r="http://schemas.openxmlformats.org/officeDocument/2006/relationships" xmlns:m="http://schemas.openxmlformats.org/officeDocument/2006/math" xmlns:v="urn:schemas-microsoft-com:vml" xmlns:wp14="http://schemas.microsoft.com/office/word/2010/wordprocessingDrawing" xmlns:wp="http://schemas.openxmlformats.org/drawingml/2006/wordprocessingDrawing" xmlns:w10="urn:schemas-microsoft-com:office:word" xmlns:w="http://schemas.openxmlformats.org/wordprocessingml/2006/main" xmlns:w14="http://schemas.microsoft.com/office/word/2010/wordml" xmlns:w15="http://schemas.microsoft.com/office/word/2012/wordml" xmlns:w16cex="http://schemas.microsoft.com/office/word/2018/wordml/cex" xmlns:w16cid="http://schemas.microsoft.com/office/word/2016/wordml/cid" xmlns:w16="http://schemas.microsoft.com/office/word/2018/wordml" xmlns:w16sdtdh="http://schemas.microsoft.com/office/word/2020/wordml/sdtdatahash" xmlns:w16se="http://schemas.microsoft.com/office/word/2015/wordml/symex" xmlns:wpg="http://schemas.microsoft.com/office/word/2010/wordprocessingGroup" xmlns:wpi="http://schemas.microsoft.com/office/word/2010/wordprocessingInk" xmlns:wne="http://schemas.microsoft.com/office/word/2006/wordml" xmlns:wps="http://schemas.microsoft.com/office/word/2010/wordprocessingShape" mc:Ignorable="w14 w15 w16se w16cid w16 w16cex w16sdtdh wp14">
+<w:document xmlns:wpc="http://schemas.microsoft.com/office/word/2010/wordprocessingCanvas" xmlns:cx="http://schemas.microsoft.com/office/drawing/2014/chartex" xmlns:cx1="http://schemas.microsoft.com/office/drawing/2015/9/8/chartex" xmlns:cx2="http://schemas.microsoft.com/office/drawing/2015/10/21/chartex" xmlns:cx3="http://schemas.microsoft.com/office/drawing/2016/5/9/chartex" xmlns:cx4="http://schemas.microsoft.com/office/drawing/2016/5/10/chartex" xmlns:cx5="http://schemas.microsoft.com/office/drawing/2016/5/11/chartex" xmlns:cx6="http://schemas.microsoft.com/office/drawing/2016/5/12/chartex" xmlns:cx7="http://schemas.microsoft.com/office/drawing/2016/5/13/chartex" xmlns:cx8="http://schemas.microsoft.com/office/drawing/2016/5/14/chartex" xmlns:mc="http://schemas.openxmlformats.org/markup-compatibility/2006" xmlns:aink="http://schemas.microsoft.com/office/drawing/2016/ink" xmlns:am3d="http://schemas.microsoft.com/office/drawing/2017/model3d" xmlns:o="urn:schemas-microsoft-com:office:office" xmlns:oel="http://schemas.microsoft.com/office/2019/extlst" xmlns:r="http://schemas.openxmlformats.org/officeDocument/2006/relationships" xmlns:m="http://schemas.openxmlformats.org/officeDocument/2006/math" xmlns:v="urn:schemas-microsoft-com:vml" xmlns:wp14="http://schemas.microsoft.com/office/word/2010/wordprocessingDrawing" xmlns:wp="http://schemas.openxmlformats.org/drawingml/2006/wordprocessingDrawing" xmlns:w10="urn:schemas-microsoft-com:office:word" xmlns:w="http://schemas.openxmlformats.org/wordprocessingml/2006/main" xmlns:w14="http://schemas.microsoft.com/office/word/2010/wordml" xmlns:w15="http://schemas.microsoft.com/office/word/2012/wordml" xmlns:w16cex="http://schemas.microsoft.com/office/word/2018/wordml/cex" xmlns:w16cid="http://schemas.microsoft.com/office/word/2016/wordml/cid" xmlns:w16="http://schemas.microsoft.com/office/word/2018/wordml" xmlns:w16sdtdh="http://schemas.microsoft.com/office/word/2020/wordml/sdtdatahash" xmlns:w16se="http://schemas.microsoft.com/office/word/2015/wordml/symex" xmlns:wpg="http://schemas.microsoft.com/office/word/2010/wordprocessingGroup" xmlns:wpi="http://schemas.microsoft.com/office/word/2010/wordprocessingInk" xmlns:wne="http://schemas.microsoft.com/office/word/2006/wordml" xmlns:wps="http://schemas.microsoft.com/office/word/2010/wordprocessingShape" mc:Ignorable="w14 w15 w16se w16cid w16 w16cex w16sdtdh wp14">
   <w:body>
     <w:p>
       <w:pPr>
@@ -19,7 +19,34 @@
           <w:bCs/>
           <w:u w:val="single"/>
         </w:rPr>
-        <w:t>Abstract</w:t>
+        <w:t xml:space="preserve">CIDR report- </w:t>
+      </w:r>
+      <w:r>
+        <w:rPr>
+          <w:rFonts w:asciiTheme="majorBidi" w:hAnsiTheme="majorBidi" w:cstheme="majorBidi"/>
+          <w:b/>
+          <w:bCs/>
+          <w:u w:val="single"/>
+        </w:rPr>
+        <w:t>interpretability</w:t>
+      </w:r>
+      <w:r>
+        <w:rPr>
+          <w:rFonts w:asciiTheme="majorBidi" w:hAnsiTheme="majorBidi" w:cstheme="majorBidi"/>
+          <w:b/>
+          <w:bCs/>
+          <w:u w:val="single"/>
+        </w:rPr>
+        <w:t xml:space="preserve"> </w:t>
+      </w:r>
+      <w:r>
+        <w:rPr>
+          <w:rFonts w:asciiTheme="majorBidi" w:hAnsiTheme="majorBidi" w:cstheme="majorBidi"/>
+          <w:b/>
+          <w:bCs/>
+          <w:u w:val="single"/>
+        </w:rPr>
+        <w:t>framework</w:t>
       </w:r>
     </w:p>
     <w:p>
@@ -34,181 +61,97 @@
         <w:rPr>
           <w:rFonts w:asciiTheme="majorBidi" w:hAnsiTheme="majorBidi" w:cstheme="majorBidi"/>
         </w:rPr>
-        <w:t xml:space="preserve">In recent years there has been </w:t>
-      </w:r>
-      <w:r>
-        <w:rPr>
-          <w:rFonts w:asciiTheme="majorBidi" w:hAnsiTheme="majorBidi" w:cstheme="majorBidi"/>
-        </w:rPr>
-        <w:t>significant</w:t>
-      </w:r>
-      <w:r>
-        <w:rPr>
-          <w:rFonts w:asciiTheme="majorBidi" w:hAnsiTheme="majorBidi" w:cstheme="majorBidi"/>
-        </w:rPr>
-        <w:t xml:space="preserve"> development on interpretability methods [1]</w:t>
+        <w:t>I</w:t>
+      </w:r>
+      <w:r>
+        <w:rPr>
+          <w:rFonts w:asciiTheme="majorBidi" w:hAnsiTheme="majorBidi" w:cstheme="majorBidi"/>
+        </w:rPr>
+        <w:t xml:space="preserve">nterpretability </w:t>
+      </w:r>
+      <w:r>
+        <w:rPr>
+          <w:rFonts w:asciiTheme="majorBidi" w:hAnsiTheme="majorBidi" w:cstheme="majorBidi"/>
+        </w:rPr>
+        <w:t>method</w:t>
+      </w:r>
+      <w:r>
+        <w:rPr>
+          <w:rFonts w:asciiTheme="majorBidi" w:hAnsiTheme="majorBidi" w:cstheme="majorBidi"/>
+        </w:rPr>
+        <w:t xml:space="preserve">s </w:t>
+      </w:r>
+      <w:r>
+        <w:rPr>
+          <w:rFonts w:asciiTheme="majorBidi" w:hAnsiTheme="majorBidi" w:cstheme="majorBidi"/>
+        </w:rPr>
+        <w:t>try</w:t>
+      </w:r>
+      <w:r>
+        <w:rPr>
+          <w:rFonts w:asciiTheme="majorBidi" w:hAnsiTheme="majorBidi" w:cstheme="majorBidi"/>
+        </w:rPr>
+        <w:t xml:space="preserve"> to take machine learning models and understand their predictions in a more comprehensible way. </w:t>
+      </w:r>
+      <w:r>
+        <w:rPr>
+          <w:rFonts w:asciiTheme="majorBidi" w:hAnsiTheme="majorBidi" w:cstheme="majorBidi"/>
+        </w:rPr>
+        <w:t>We focused on interpretability</w:t>
+      </w:r>
+      <w:r>
+        <w:rPr>
+          <w:rFonts w:asciiTheme="majorBidi" w:hAnsiTheme="majorBidi" w:cstheme="majorBidi"/>
+        </w:rPr>
+        <w:t xml:space="preserve"> method</w:t>
+      </w:r>
+      <w:r>
+        <w:rPr>
+          <w:rFonts w:asciiTheme="majorBidi" w:hAnsiTheme="majorBidi" w:cstheme="majorBidi"/>
+        </w:rPr>
+        <w:t xml:space="preserve">s that give local explanations sometimes called attributes, i.e., </w:t>
+      </w:r>
+      <w:r>
+        <w:rPr>
+          <w:rFonts w:asciiTheme="majorBidi" w:hAnsiTheme="majorBidi" w:cstheme="majorBidi"/>
+        </w:rPr>
+        <w:t>the method explains</w:t>
+      </w:r>
+      <w:r>
+        <w:rPr>
+          <w:rFonts w:asciiTheme="majorBidi" w:hAnsiTheme="majorBidi" w:cstheme="majorBidi"/>
+        </w:rPr>
+        <w:t xml:space="preserve"> a predication of trained model on a </w:t>
+      </w:r>
+      <w:r>
+        <w:rPr>
+          <w:rFonts w:asciiTheme="majorBidi" w:hAnsiTheme="majorBidi" w:cstheme="majorBidi"/>
+        </w:rPr>
+        <w:t>specific</w:t>
+      </w:r>
+      <w:r>
+        <w:rPr>
+          <w:rFonts w:asciiTheme="majorBidi" w:hAnsiTheme="majorBidi" w:cstheme="majorBidi"/>
+        </w:rPr>
+        <w:t xml:space="preserve"> </w:t>
+      </w:r>
+      <w:r>
+        <w:rPr>
+          <w:rFonts w:asciiTheme="majorBidi" w:hAnsiTheme="majorBidi" w:cstheme="majorBidi"/>
+        </w:rPr>
+        <w:t xml:space="preserve">data </w:t>
+      </w:r>
+      <w:r>
+        <w:rPr>
+          <w:rFonts w:asciiTheme="majorBidi" w:hAnsiTheme="majorBidi" w:cstheme="majorBidi"/>
+        </w:rPr>
+        <w:t>sample</w:t>
       </w:r>
       <w:r>
         <w:rPr>
           <w:rFonts w:asciiTheme="majorBidi" w:hAnsiTheme="majorBidi" w:cstheme="majorBidi"/>
         </w:rPr>
         <w:t>.</w:t>
-      </w:r>
-      <w:r>
-        <w:rPr>
-          <w:rFonts w:asciiTheme="majorBidi" w:hAnsiTheme="majorBidi" w:cstheme="majorBidi"/>
-        </w:rPr>
-        <w:t xml:space="preserve"> </w:t>
-      </w:r>
-      <w:r>
-        <w:rPr>
-          <w:rFonts w:asciiTheme="majorBidi" w:hAnsiTheme="majorBidi" w:cstheme="majorBidi"/>
-        </w:rPr>
-        <w:t>S</w:t>
-      </w:r>
-      <w:r>
-        <w:rPr>
-          <w:rFonts w:asciiTheme="majorBidi" w:hAnsiTheme="majorBidi" w:cstheme="majorBidi"/>
-        </w:rPr>
-        <w:t xml:space="preserve">ome </w:t>
-      </w:r>
-      <w:r>
-        <w:rPr>
-          <w:rFonts w:asciiTheme="majorBidi" w:hAnsiTheme="majorBidi" w:cstheme="majorBidi"/>
-        </w:rPr>
-        <w:t xml:space="preserve">methods </w:t>
-      </w:r>
-      <w:r>
-        <w:rPr>
-          <w:rFonts w:asciiTheme="majorBidi" w:hAnsiTheme="majorBidi" w:cstheme="majorBidi"/>
-        </w:rPr>
-        <w:t xml:space="preserve">try to </w:t>
-      </w:r>
-      <w:r>
-        <w:rPr>
-          <w:rFonts w:asciiTheme="majorBidi" w:hAnsiTheme="majorBidi" w:cstheme="majorBidi"/>
-        </w:rPr>
-        <w:t>tackle the</w:t>
-      </w:r>
-      <w:r>
-        <w:rPr>
-          <w:rFonts w:asciiTheme="majorBidi" w:hAnsiTheme="majorBidi" w:cstheme="majorBidi"/>
-        </w:rPr>
-        <w:t xml:space="preserve"> </w:t>
-      </w:r>
-      <w:r>
-        <w:rPr>
-          <w:rFonts w:asciiTheme="majorBidi" w:hAnsiTheme="majorBidi" w:cstheme="majorBidi"/>
-        </w:rPr>
-        <w:t>idea</w:t>
-      </w:r>
-      <w:r>
-        <w:rPr>
-          <w:rFonts w:asciiTheme="majorBidi" w:hAnsiTheme="majorBidi" w:cstheme="majorBidi"/>
-        </w:rPr>
-        <w:t xml:space="preserve"> of "why?" instead of "what?" from an axiomatic </w:t>
-      </w:r>
-      <w:r>
-        <w:rPr>
-          <w:rFonts w:asciiTheme="majorBidi" w:hAnsiTheme="majorBidi" w:cstheme="majorBidi"/>
-        </w:rPr>
-        <w:t xml:space="preserve">approach </w:t>
-      </w:r>
-      <w:r>
-        <w:rPr>
-          <w:rFonts w:asciiTheme="majorBidi" w:hAnsiTheme="majorBidi" w:cstheme="majorBidi"/>
-        </w:rPr>
-        <w:t>[2]</w:t>
-      </w:r>
-      <w:r>
-        <w:rPr>
-          <w:rFonts w:asciiTheme="majorBidi" w:hAnsiTheme="majorBidi" w:cstheme="majorBidi"/>
-        </w:rPr>
-        <w:t xml:space="preserve"> while </w:t>
-      </w:r>
-      <w:r>
-        <w:rPr>
-          <w:rFonts w:asciiTheme="majorBidi" w:hAnsiTheme="majorBidi" w:cstheme="majorBidi"/>
-        </w:rPr>
-        <w:t xml:space="preserve">some </w:t>
-      </w:r>
-      <w:r>
-        <w:rPr>
-          <w:rFonts w:asciiTheme="majorBidi" w:hAnsiTheme="majorBidi" w:cstheme="majorBidi"/>
-        </w:rPr>
-        <w:t>do so from</w:t>
-      </w:r>
-      <w:r>
-        <w:rPr>
-          <w:rFonts w:asciiTheme="majorBidi" w:hAnsiTheme="majorBidi" w:cstheme="majorBidi"/>
-        </w:rPr>
-        <w:t xml:space="preserve"> a visualization perspective of real-world data [3]. There seems to be</w:t>
-      </w:r>
-      <w:r>
-        <w:rPr>
-          <w:rFonts w:asciiTheme="majorBidi" w:hAnsiTheme="majorBidi" w:cstheme="majorBidi"/>
-        </w:rPr>
-        <w:t xml:space="preserve"> a</w:t>
-      </w:r>
-      <w:r>
-        <w:rPr>
-          <w:rFonts w:asciiTheme="majorBidi" w:hAnsiTheme="majorBidi" w:cstheme="majorBidi"/>
-        </w:rPr>
-        <w:t xml:space="preserve"> knowledge gap on how to </w:t>
-      </w:r>
-      <w:r>
-        <w:rPr>
-          <w:rFonts w:asciiTheme="majorBidi" w:hAnsiTheme="majorBidi" w:cstheme="majorBidi"/>
-        </w:rPr>
-        <w:t>effectively</w:t>
-      </w:r>
-      <w:r>
-        <w:rPr>
-          <w:rFonts w:asciiTheme="majorBidi" w:hAnsiTheme="majorBidi" w:cstheme="majorBidi"/>
-        </w:rPr>
-        <w:t xml:space="preserve"> </w:t>
-      </w:r>
-      <w:r>
-        <w:rPr>
-          <w:rFonts w:asciiTheme="majorBidi" w:hAnsiTheme="majorBidi" w:cstheme="majorBidi"/>
-        </w:rPr>
-        <w:t xml:space="preserve">evaluate </w:t>
-      </w:r>
-      <w:r>
-        <w:rPr>
-          <w:rFonts w:asciiTheme="majorBidi" w:hAnsiTheme="majorBidi" w:cstheme="majorBidi"/>
-        </w:rPr>
-        <w:t xml:space="preserve">and </w:t>
-      </w:r>
-      <w:r>
-        <w:rPr>
-          <w:rFonts w:asciiTheme="majorBidi" w:hAnsiTheme="majorBidi" w:cstheme="majorBidi"/>
-        </w:rPr>
-        <w:t xml:space="preserve">validate </w:t>
-      </w:r>
-      <w:r>
-        <w:rPr>
-          <w:rFonts w:asciiTheme="majorBidi" w:hAnsiTheme="majorBidi" w:cstheme="majorBidi"/>
-        </w:rPr>
-        <w:t>any given</w:t>
-      </w:r>
-      <w:r>
-        <w:rPr>
-          <w:rFonts w:asciiTheme="majorBidi" w:hAnsiTheme="majorBidi" w:cstheme="majorBidi"/>
-        </w:rPr>
-        <w:t xml:space="preserve"> </w:t>
-      </w:r>
-      <w:r>
-        <w:rPr>
-          <w:rFonts w:asciiTheme="majorBidi" w:hAnsiTheme="majorBidi" w:cstheme="majorBidi"/>
-        </w:rPr>
-        <w:t xml:space="preserve">interpretability </w:t>
-      </w:r>
-      <w:r>
-        <w:rPr>
-          <w:rFonts w:asciiTheme="majorBidi" w:hAnsiTheme="majorBidi" w:cstheme="majorBidi"/>
-        </w:rPr>
-        <w:t>method.</w:t>
       </w:r>
     </w:p>
     <w:p>
@@ -235,13 +178,7 @@
         <w:rPr>
           <w:rFonts w:asciiTheme="majorBidi" w:hAnsiTheme="majorBidi" w:cstheme="majorBidi"/>
         </w:rPr>
-        <w:t>interpretability</w:t>
-      </w:r>
-      <w:r>
-        <w:rPr>
-          <w:rFonts w:asciiTheme="majorBidi" w:hAnsiTheme="majorBidi" w:cstheme="majorBidi"/>
-        </w:rPr>
-        <w:t xml:space="preserve"> method. Our approach can </w:t>
+        <w:t xml:space="preserve">interpretability method. Our approach can </w:t>
       </w:r>
       <w:r>
         <w:rPr>
@@ -303,7 +240,13 @@
         <w:rPr>
           <w:rFonts w:asciiTheme="majorBidi" w:hAnsiTheme="majorBidi" w:cstheme="majorBidi"/>
         </w:rPr>
-        <w:t>Generate a 2-modal data-set</w:t>
+        <w:t xml:space="preserve">Generate </w:t>
+      </w:r>
+      <w:r>
+        <w:rPr>
+          <w:rFonts w:asciiTheme="majorBidi" w:hAnsiTheme="majorBidi" w:cstheme="majorBidi"/>
+        </w:rPr>
+        <w:t>2-modal datasets</w:t>
       </w:r>
       <w:r>
         <w:rPr>
@@ -373,7 +316,19 @@
         <w:rPr>
           <w:rFonts w:asciiTheme="majorBidi" w:hAnsiTheme="majorBidi" w:cstheme="majorBidi"/>
         </w:rPr>
-        <w:t xml:space="preserve"> for the modalities of the data set:</w:t>
+        <w:t xml:space="preserve"> for the </w:t>
+      </w:r>
+      <w:r>
+        <w:rPr>
+          <w:rFonts w:asciiTheme="majorBidi" w:hAnsiTheme="majorBidi" w:cstheme="majorBidi"/>
+        </w:rPr>
+        <w:t>2-</w:t>
+      </w:r>
+      <w:r>
+        <w:rPr>
+          <w:rFonts w:asciiTheme="majorBidi" w:hAnsiTheme="majorBidi" w:cstheme="majorBidi"/>
+        </w:rPr>
+        <w:t>modalities of the data set:</w:t>
       </w:r>
     </w:p>
     <w:p>
@@ -445,13 +400,7 @@
         <w:rPr>
           <w:rFonts w:asciiTheme="majorBidi" w:hAnsiTheme="majorBidi" w:cstheme="majorBidi"/>
         </w:rPr>
-        <w:t>A</w:t>
-      </w:r>
-      <w:r>
-        <w:rPr>
-          <w:rFonts w:asciiTheme="majorBidi" w:hAnsiTheme="majorBidi" w:cstheme="majorBidi"/>
-        </w:rPr>
-        <w:t xml:space="preserve">n </w:t>
+        <w:t xml:space="preserve">An </w:t>
       </w:r>
       <w:r>
         <w:rPr>
@@ -465,19 +414,7 @@
         <w:rPr>
           <w:rFonts w:asciiTheme="majorBidi" w:hAnsiTheme="majorBidi" w:cstheme="majorBidi"/>
         </w:rPr>
-        <w:t xml:space="preserve"> </w:t>
-      </w:r>
-      <w:r>
-        <w:rPr>
-          <w:rFonts w:asciiTheme="majorBidi" w:hAnsiTheme="majorBidi" w:cstheme="majorBidi"/>
-        </w:rPr>
-        <w:t>view</w:t>
-      </w:r>
-      <w:r>
-        <w:rPr>
-          <w:rFonts w:asciiTheme="majorBidi" w:hAnsiTheme="majorBidi" w:cstheme="majorBidi"/>
-        </w:rPr>
-        <w:t xml:space="preserve"> – training only with attributes of the </w:t>
+        <w:t xml:space="preserve"> view – training only with attributes of the </w:t>
       </w:r>
       <w:r>
         <w:rPr>
@@ -586,19 +523,7 @@
         <w:rPr>
           <w:rFonts w:asciiTheme="majorBidi" w:hAnsiTheme="majorBidi" w:cstheme="majorBidi"/>
         </w:rPr>
-        <w:t>E</w:t>
-      </w:r>
-      <w:r>
-        <w:rPr>
-          <w:rFonts w:asciiTheme="majorBidi" w:hAnsiTheme="majorBidi" w:cstheme="majorBidi"/>
-        </w:rPr>
-        <w:t xml:space="preserve">valuate interpretability method </w:t>
-      </w:r>
-      <w:r>
-        <w:rPr>
-          <w:rFonts w:asciiTheme="majorBidi" w:hAnsiTheme="majorBidi" w:cstheme="majorBidi"/>
-        </w:rPr>
-        <w:t xml:space="preserve">by comparison of the </w:t>
+        <w:t xml:space="preserve">Evaluate interpretability method by comparison of the </w:t>
       </w:r>
       <w:r>
         <w:rPr>
@@ -626,31 +551,7 @@
         <w:rPr>
           <w:rFonts w:asciiTheme="majorBidi" w:hAnsiTheme="majorBidi" w:cstheme="majorBidi"/>
         </w:rPr>
-        <w:t xml:space="preserve"> </w:t>
-      </w:r>
-      <w:r>
-        <w:rPr>
-          <w:rFonts w:asciiTheme="majorBidi" w:hAnsiTheme="majorBidi" w:cstheme="majorBidi"/>
-        </w:rPr>
-        <w:t xml:space="preserve">classifier </w:t>
-      </w:r>
-      <w:r>
-        <w:rPr>
-          <w:rFonts w:asciiTheme="majorBidi" w:hAnsiTheme="majorBidi" w:cstheme="majorBidi"/>
-        </w:rPr>
-        <w:t xml:space="preserve">with simple </w:t>
-      </w:r>
-      <w:r>
-        <w:rPr>
-          <w:rFonts w:asciiTheme="majorBidi" w:hAnsiTheme="majorBidi" w:cstheme="majorBidi"/>
-        </w:rPr>
-        <w:t>classification metrics</w:t>
-      </w:r>
-      <w:r>
-        <w:rPr>
-          <w:rFonts w:asciiTheme="majorBidi" w:hAnsiTheme="majorBidi" w:cstheme="majorBidi"/>
-        </w:rPr>
-        <w:t>.</w:t>
+        <w:t xml:space="preserve"> classifier with simple classification metrics.</w:t>
       </w:r>
       <w:r>
         <w:rPr>
@@ -671,14 +572,27 @@
       <w:r>
         <w:t xml:space="preserve">Figure </w:t>
       </w:r>
-      <w:fldSimple w:instr=" SEQ Figure \* ARABIC ">
-        <w:r>
-          <w:rPr>
-            <w:noProof/>
-          </w:rPr>
-          <w:t>1</w:t>
-        </w:r>
-      </w:fldSimple>
+      <w:r>
+        <w:fldChar w:fldCharType="begin"/>
+      </w:r>
+      <w:r>
+        <w:instrText xml:space="preserve"> SEQ Figure \* ARABIC </w:instrText>
+      </w:r>
+      <w:r>
+        <w:fldChar w:fldCharType="separate"/>
+      </w:r>
+      <w:r>
+        <w:rPr>
+          <w:noProof/>
+        </w:rPr>
+        <w:t>1</w:t>
+      </w:r>
+      <w:r>
+        <w:rPr>
+          <w:noProof/>
+        </w:rPr>
+        <w:fldChar w:fldCharType="end"/>
+      </w:r>
       <w:r>
         <w:rPr>
           <w:noProof/>
@@ -730,7 +644,19 @@
         <w:rPr>
           <w:rFonts w:asciiTheme="majorBidi" w:hAnsiTheme="majorBidi" w:cstheme="majorBidi"/>
         </w:rPr>
-        <w:t>[2] interpretability</w:t>
+        <w:t>[</w:t>
+      </w:r>
+      <w:r>
+        <w:rPr>
+          <w:rFonts w:asciiTheme="majorBidi" w:hAnsiTheme="majorBidi" w:cstheme="majorBidi"/>
+        </w:rPr>
+        <w:t>1</w:t>
+      </w:r>
+      <w:r>
+        <w:rPr>
+          <w:rFonts w:asciiTheme="majorBidi" w:hAnsiTheme="majorBidi" w:cstheme="majorBidi"/>
+        </w:rPr>
+        <w:t>] interpretability</w:t>
       </w:r>
       <w:r>
         <w:rPr>
@@ -749,6 +675,12 @@
           <w:rFonts w:asciiTheme="majorBidi" w:hAnsiTheme="majorBidi" w:cstheme="majorBidi"/>
         </w:rPr>
         <w:t>Our data sets were taken from the hydrology domain</w:t>
+      </w:r>
+      <w:r>
+        <w:rPr>
+          <w:rFonts w:asciiTheme="majorBidi" w:hAnsiTheme="majorBidi" w:cstheme="majorBidi"/>
+        </w:rPr>
+        <w:t xml:space="preserve"> (DREAM model)</w:t>
       </w:r>
       <w:r>
         <w:rPr>
@@ -792,7 +724,7 @@
           <w:color w:val="222222"/>
           <w:shd w:val="clear" w:color="auto" w:fill="FFFFFF"/>
         </w:rPr>
-        <w:t>two synthetic (but realistic) rainfall and potential evaporation (PET) data series, representing two weather scenarios</w:t>
+        <w:t xml:space="preserve">two synthetic (but realistic) rainfall </w:t>
       </w:r>
       <w:r>
         <w:rPr>
@@ -800,7 +732,7 @@
           <w:color w:val="222222"/>
           <w:shd w:val="clear" w:color="auto" w:fill="FFFFFF"/>
         </w:rPr>
-        <w:t xml:space="preserve"> (</w:t>
+        <w:t>d</w:t>
       </w:r>
       <w:r>
         <w:rPr>
@@ -808,7 +740,7 @@
           <w:color w:val="222222"/>
           <w:shd w:val="clear" w:color="auto" w:fill="FFFFFF"/>
         </w:rPr>
-        <w:t xml:space="preserve">step 1 </w:t>
+        <w:t xml:space="preserve">ata </w:t>
       </w:r>
       <w:r>
         <w:rPr>
@@ -816,7 +748,7 @@
           <w:color w:val="222222"/>
           <w:shd w:val="clear" w:color="auto" w:fill="FFFFFF"/>
         </w:rPr>
-        <w:t>data)</w:t>
+        <w:t xml:space="preserve">time </w:t>
       </w:r>
       <w:r>
         <w:rPr>
@@ -824,7 +756,7 @@
           <w:color w:val="222222"/>
           <w:shd w:val="clear" w:color="auto" w:fill="FFFFFF"/>
         </w:rPr>
-        <w:t>. They were merged and fed a rainfall-runoff model that simulated streamflow</w:t>
+        <w:t>series, representing two weather scenarios</w:t>
       </w:r>
       <w:r>
         <w:rPr>
@@ -832,15 +764,17 @@
           <w:color w:val="222222"/>
           <w:shd w:val="clear" w:color="auto" w:fill="FFFFFF"/>
         </w:rPr>
-        <w:t xml:space="preserve"> </w:t>
-      </w:r>
-      <w:r>
-        <w:rPr>
-          <w:rFonts w:asciiTheme="majorBidi" w:hAnsiTheme="majorBidi" w:cstheme="majorBidi"/>
+        <w:t xml:space="preserve"> (</w:t>
+      </w:r>
+      <w:r>
+        <w:rPr>
+          <w:rFonts w:asciiTheme="majorBidi" w:hAnsiTheme="majorBidi" w:cstheme="majorBidi"/>
+          <w:b/>
+          <w:bCs/>
           <w:color w:val="222222"/>
           <w:shd w:val="clear" w:color="auto" w:fill="FFFFFF"/>
         </w:rPr>
-        <w:t>(step 1 labels)</w:t>
+        <w:t>step 1 data</w:t>
       </w:r>
       <w:r>
         <w:rPr>
@@ -848,7 +782,7 @@
           <w:color w:val="222222"/>
           <w:shd w:val="clear" w:color="auto" w:fill="FFFFFF"/>
         </w:rPr>
-        <w:t>.</w:t>
+        <w:t>)</w:t>
       </w:r>
       <w:r>
         <w:rPr>
@@ -856,7 +790,7 @@
           <w:color w:val="222222"/>
           <w:shd w:val="clear" w:color="auto" w:fill="FFFFFF"/>
         </w:rPr>
-        <w:t xml:space="preserve"> </w:t>
+        <w:t>. They were merged and fed a rainfall-runoff model that simulated streamflow</w:t>
       </w:r>
       <w:r>
         <w:rPr>
@@ -864,15 +798,75 @@
           <w:color w:val="222222"/>
           <w:shd w:val="clear" w:color="auto" w:fill="FFFFFF"/>
         </w:rPr>
-        <w:t xml:space="preserve"> </w:t>
-      </w:r>
-      <w:r>
-        <w:rPr>
-          <w:rFonts w:asciiTheme="majorBidi" w:hAnsiTheme="majorBidi" w:cstheme="majorBidi"/>
+        <w:t xml:space="preserve"> (</w:t>
+      </w:r>
+      <w:r>
+        <w:rPr>
+          <w:rFonts w:asciiTheme="majorBidi" w:hAnsiTheme="majorBidi" w:cstheme="majorBidi"/>
+          <w:b/>
+          <w:bCs/>
           <w:color w:val="222222"/>
           <w:shd w:val="clear" w:color="auto" w:fill="FFFFFF"/>
         </w:rPr>
-        <w:t xml:space="preserve">We trained LSTM model (step 2) and run </w:t>
+        <w:t>step 1 labels</w:t>
+      </w:r>
+      <w:r>
+        <w:rPr>
+          <w:rFonts w:asciiTheme="majorBidi" w:hAnsiTheme="majorBidi" w:cstheme="majorBidi"/>
+          <w:color w:val="222222"/>
+          <w:shd w:val="clear" w:color="auto" w:fill="FFFFFF"/>
+        </w:rPr>
+        <w:t>)</w:t>
+      </w:r>
+      <w:r>
+        <w:rPr>
+          <w:rFonts w:asciiTheme="majorBidi" w:hAnsiTheme="majorBidi" w:cstheme="majorBidi"/>
+          <w:color w:val="222222"/>
+          <w:shd w:val="clear" w:color="auto" w:fill="FFFFFF"/>
+        </w:rPr>
+        <w:t>.</w:t>
+      </w:r>
+      <w:r>
+        <w:rPr>
+          <w:rFonts w:asciiTheme="majorBidi" w:hAnsiTheme="majorBidi" w:cstheme="majorBidi"/>
+          <w:color w:val="222222"/>
+          <w:shd w:val="clear" w:color="auto" w:fill="FFFFFF"/>
+        </w:rPr>
+        <w:t xml:space="preserve"> </w:t>
+      </w:r>
+      <w:r>
+        <w:rPr>
+          <w:rFonts w:asciiTheme="majorBidi" w:hAnsiTheme="majorBidi" w:cstheme="majorBidi"/>
+          <w:color w:val="222222"/>
+          <w:shd w:val="clear" w:color="auto" w:fill="FFFFFF"/>
+        </w:rPr>
+        <w:t xml:space="preserve"> </w:t>
+      </w:r>
+      <w:r>
+        <w:rPr>
+          <w:rFonts w:asciiTheme="majorBidi" w:hAnsiTheme="majorBidi" w:cstheme="majorBidi"/>
+          <w:color w:val="222222"/>
+          <w:shd w:val="clear" w:color="auto" w:fill="FFFFFF"/>
+        </w:rPr>
+        <w:t>We trained LSTM model (</w:t>
+      </w:r>
+      <w:r>
+        <w:rPr>
+          <w:rFonts w:asciiTheme="majorBidi" w:hAnsiTheme="majorBidi" w:cstheme="majorBidi"/>
+          <w:b/>
+          <w:bCs/>
+          <w:color w:val="222222"/>
+          <w:shd w:val="clear" w:color="auto" w:fill="FFFFFF"/>
+        </w:rPr>
+        <w:t>step 2</w:t>
+      </w:r>
+      <w:r>
+        <w:rPr>
+          <w:rFonts w:asciiTheme="majorBidi" w:hAnsiTheme="majorBidi" w:cstheme="majorBidi"/>
+          <w:color w:val="222222"/>
+          <w:shd w:val="clear" w:color="auto" w:fill="FFFFFF"/>
+        </w:rPr>
+        <w:t xml:space="preserve">) and run </w:t>
       </w:r>
       <w:r>
         <w:rPr>
@@ -924,23 +918,37 @@
         <w:rPr>
           <w:rFonts w:asciiTheme="majorBidi" w:hAnsiTheme="majorBidi" w:cstheme="majorBidi"/>
         </w:rPr>
-        <w:t>classifiers (step</w:t>
-      </w:r>
-      <w:r>
-        <w:rPr>
-          <w:rFonts w:asciiTheme="majorBidi" w:hAnsiTheme="majorBidi" w:cstheme="majorBidi"/>
+        <w:t>classifiers (</w:t>
+      </w:r>
+      <w:r>
+        <w:rPr>
+          <w:rFonts w:asciiTheme="majorBidi" w:hAnsiTheme="majorBidi" w:cstheme="majorBidi"/>
+          <w:b/>
+          <w:bCs/>
+        </w:rPr>
+        <w:t>step</w:t>
+      </w:r>
+      <w:r>
+        <w:rPr>
+          <w:rFonts w:asciiTheme="majorBidi" w:hAnsiTheme="majorBidi" w:cstheme="majorBidi"/>
+          <w:b/>
+          <w:bCs/>
         </w:rPr>
         <w:t>s</w:t>
       </w:r>
       <w:r>
         <w:rPr>
           <w:rFonts w:asciiTheme="majorBidi" w:hAnsiTheme="majorBidi" w:cstheme="majorBidi"/>
+          <w:b/>
+          <w:bCs/>
         </w:rPr>
         <w:t xml:space="preserve"> 3</w:t>
       </w:r>
       <w:r>
         <w:rPr>
           <w:rFonts w:asciiTheme="majorBidi" w:hAnsiTheme="majorBidi" w:cstheme="majorBidi"/>
+          <w:b/>
+          <w:bCs/>
         </w:rPr>
         <w:t>a+3b</w:t>
       </w:r>
@@ -948,7 +956,52 @@
         <w:rPr>
           <w:rFonts w:asciiTheme="majorBidi" w:hAnsiTheme="majorBidi" w:cstheme="majorBidi"/>
         </w:rPr>
-        <w:t xml:space="preserve">). Finally, we used classical ML classification metrics like: </w:t>
+        <w:t xml:space="preserve">). Finally, we used classical ML classification </w:t>
+      </w:r>
+      <w:r>
+        <w:rPr>
+          <w:rFonts w:asciiTheme="majorBidi" w:hAnsiTheme="majorBidi" w:cstheme="majorBidi"/>
+        </w:rPr>
+        <w:t xml:space="preserve">the </w:t>
+      </w:r>
+      <w:r>
+        <w:rPr>
+          <w:rFonts w:asciiTheme="majorBidi" w:hAnsiTheme="majorBidi" w:cstheme="majorBidi"/>
+        </w:rPr>
+        <w:t xml:space="preserve">metric </w:t>
+      </w:r>
+      <w:r>
+        <w:rPr>
+          <w:rFonts w:asciiTheme="majorBidi" w:hAnsiTheme="majorBidi" w:cstheme="majorBidi"/>
+        </w:rPr>
+        <w:t xml:space="preserve">of test classification accuracy to evaluate how good was the interpretably method. </w:t>
+      </w:r>
+    </w:p>
+    <w:p>
+      <w:pPr>
+        <w:bidi w:val="0"/>
+        <w:jc w:val="both"/>
+        <w:rPr>
+          <w:rFonts w:asciiTheme="majorBidi" w:hAnsiTheme="majorBidi" w:cstheme="majorBidi"/>
+        </w:rPr>
+      </w:pPr>
+      <w:r>
+        <w:rPr>
+          <w:rFonts w:asciiTheme="majorBidi" w:hAnsiTheme="majorBidi" w:cstheme="majorBidi"/>
+        </w:rPr>
+        <w:t xml:space="preserve">Our way of "challenging" the </w:t>
+      </w:r>
+      <w:r>
+        <w:rPr>
+          <w:rFonts w:asciiTheme="majorBidi" w:hAnsiTheme="majorBidi" w:cstheme="majorBidi"/>
+        </w:rPr>
+        <w:t>interpretably method</w:t>
+      </w:r>
+      <w:r>
+        <w:rPr>
+          <w:rFonts w:asciiTheme="majorBidi" w:hAnsiTheme="majorBidi" w:cstheme="majorBidi"/>
+        </w:rPr>
+        <w:t xml:space="preserve"> was to see how performance of the classification metric diminishes while we train over smaller and smaller number of samples from the train set. We compared the results to the </w:t>
       </w:r>
       <w:r>
         <w:rPr>
@@ -956,59 +1009,73 @@
           <w:i/>
           <w:iCs/>
         </w:rPr>
-        <w:t>accuracy</w:t>
-      </w:r>
-      <w:r>
-        <w:rPr>
-          <w:rFonts w:asciiTheme="majorBidi" w:hAnsiTheme="majorBidi" w:cstheme="majorBidi"/>
-        </w:rPr>
-        <w:t xml:space="preserve">, </w:t>
-      </w:r>
-      <w:r>
-        <w:rPr>
-          <w:rFonts w:asciiTheme="majorBidi" w:hAnsiTheme="majorBidi" w:cstheme="majorBidi"/>
-          <w:i/>
-          <w:iCs/>
-        </w:rPr>
-        <w:t>precision</w:t>
-      </w:r>
-      <w:r>
-        <w:rPr>
-          <w:rFonts w:asciiTheme="majorBidi" w:hAnsiTheme="majorBidi" w:cstheme="majorBidi"/>
-        </w:rPr>
-        <w:t xml:space="preserve">, </w:t>
-      </w:r>
-      <w:r>
-        <w:rPr>
-          <w:rFonts w:asciiTheme="majorBidi" w:hAnsiTheme="majorBidi" w:cstheme="majorBidi"/>
-          <w:i/>
-          <w:iCs/>
-        </w:rPr>
-        <w:t>recall</w:t>
-      </w:r>
-      <w:r>
-        <w:rPr>
-          <w:rFonts w:asciiTheme="majorBidi" w:hAnsiTheme="majorBidi" w:cstheme="majorBidi"/>
-        </w:rPr>
-        <w:t xml:space="preserve"> etc. to evaluate which </w:t>
-      </w:r>
-      <w:r>
-        <w:rPr>
-          <w:rFonts w:asciiTheme="majorBidi" w:hAnsiTheme="majorBidi" w:cstheme="majorBidi"/>
-        </w:rPr>
-        <w:t xml:space="preserve">method is better </w:t>
-      </w:r>
-      <w:r>
-        <w:rPr>
-          <w:rFonts w:asciiTheme="majorBidi" w:hAnsiTheme="majorBidi" w:cstheme="majorBidi"/>
-        </w:rPr>
-        <w:t>comparatively</w:t>
-      </w:r>
-      <w:r>
-        <w:rPr>
-          <w:rFonts w:asciiTheme="majorBidi" w:hAnsiTheme="majorBidi" w:cstheme="majorBidi"/>
-        </w:rPr>
-        <w:t xml:space="preserve">. </w:t>
+        <w:t>clean view</w:t>
+      </w:r>
+      <w:r>
+        <w:rPr>
+          <w:rFonts w:asciiTheme="majorBidi" w:hAnsiTheme="majorBidi" w:cstheme="majorBidi"/>
+        </w:rPr>
+        <w:t xml:space="preserve"> classification. Our basic assumption </w:t>
+      </w:r>
+      <w:r>
+        <w:rPr>
+          <w:rFonts w:asciiTheme="majorBidi" w:hAnsiTheme="majorBidi" w:cstheme="majorBidi"/>
+        </w:rPr>
+        <w:t xml:space="preserve">was that if we treat an </w:t>
+      </w:r>
+      <w:r>
+        <w:rPr>
+          <w:rFonts w:asciiTheme="majorBidi" w:hAnsiTheme="majorBidi" w:cstheme="majorBidi"/>
+        </w:rPr>
+        <w:t>interpretably method</w:t>
+      </w:r>
+      <w:r>
+        <w:rPr>
+          <w:rFonts w:asciiTheme="majorBidi" w:hAnsiTheme="majorBidi" w:cstheme="majorBidi"/>
+        </w:rPr>
+        <w:t xml:space="preserve"> as a feature importance rank method, a classifier trained with less and less data samples of the explanations will </w:t>
+      </w:r>
+      <w:r>
+        <w:rPr>
+          <w:rFonts w:asciiTheme="majorBidi" w:hAnsiTheme="majorBidi" w:cstheme="majorBidi"/>
+        </w:rPr>
+        <w:t>do</w:t>
+      </w:r>
+      <w:r>
+        <w:rPr>
+          <w:rFonts w:asciiTheme="majorBidi" w:hAnsiTheme="majorBidi" w:cstheme="majorBidi"/>
+        </w:rPr>
+        <w:t xml:space="preserve"> better in this sense rather than using </w:t>
+      </w:r>
+      <w:r>
+        <w:rPr>
+          <w:rFonts w:asciiTheme="majorBidi" w:hAnsiTheme="majorBidi" w:cstheme="majorBidi"/>
+        </w:rPr>
+        <w:t>the</w:t>
+      </w:r>
+      <w:r>
+        <w:rPr>
+          <w:rFonts w:asciiTheme="majorBidi" w:hAnsiTheme="majorBidi" w:cstheme="majorBidi"/>
+        </w:rPr>
+        <w:t xml:space="preserve"> </w:t>
+      </w:r>
+      <w:r>
+        <w:rPr>
+          <w:rFonts w:asciiTheme="majorBidi" w:hAnsiTheme="majorBidi" w:cstheme="majorBidi"/>
+        </w:rPr>
+        <w:t>original data sample</w:t>
+      </w:r>
+      <w:r>
+        <w:rPr>
+          <w:rFonts w:asciiTheme="majorBidi" w:hAnsiTheme="majorBidi" w:cstheme="majorBidi"/>
+        </w:rPr>
+        <w:t>s that were used for the explanations</w:t>
+      </w:r>
+      <w:r>
+        <w:rPr>
+          <w:rFonts w:asciiTheme="majorBidi" w:hAnsiTheme="majorBidi" w:cstheme="majorBidi"/>
+        </w:rPr>
+        <w:t>.</w:t>
       </w:r>
     </w:p>
     <w:p>
@@ -1019,76 +1086,365 @@
           <w:rFonts w:asciiTheme="majorBidi" w:hAnsiTheme="majorBidi" w:cstheme="majorBidi"/>
         </w:rPr>
       </w:pPr>
-      <w:r>
-        <w:rPr>
-          <w:rFonts w:asciiTheme="majorBidi" w:hAnsiTheme="majorBidi" w:cstheme="majorBidi"/>
-        </w:rPr>
-        <w:t xml:space="preserve">The reasoning for using real scientific data models is also to validate the summary of the </w:t>
-      </w:r>
-      <w:r>
-        <w:rPr>
-          <w:rFonts w:asciiTheme="majorBidi" w:hAnsiTheme="majorBidi" w:cstheme="majorBidi"/>
-          <w:i/>
-          <w:iCs/>
-        </w:rPr>
-        <w:t>Integrated Gradients</w:t>
-      </w:r>
-      <w:r>
-        <w:rPr>
-          <w:rFonts w:asciiTheme="majorBidi" w:hAnsiTheme="majorBidi" w:cstheme="majorBidi"/>
-          <w:i/>
-          <w:iCs/>
-        </w:rPr>
-        <w:t xml:space="preserve"> </w:t>
-      </w:r>
-      <w:r>
-        <w:rPr>
-          <w:rFonts w:asciiTheme="majorBidi" w:hAnsiTheme="majorBidi" w:cstheme="majorBidi"/>
-        </w:rPr>
-        <w:t xml:space="preserve">method. In a sense the </w:t>
-      </w:r>
-      <w:r>
-        <w:rPr>
-          <w:rFonts w:asciiTheme="majorBidi" w:hAnsiTheme="majorBidi" w:cstheme="majorBidi"/>
-          <w:i/>
-          <w:iCs/>
-        </w:rPr>
-        <w:t>story</w:t>
-      </w:r>
-      <w:r>
-        <w:rPr>
-          <w:rFonts w:asciiTheme="majorBidi" w:hAnsiTheme="majorBidi" w:cstheme="majorBidi"/>
-        </w:rPr>
-        <w:t xml:space="preserve"> that the attributes tell can be revised and corroborates through our </w:t>
-      </w:r>
-      <w:r>
-        <w:rPr>
-          <w:rFonts w:asciiTheme="majorBidi" w:hAnsiTheme="majorBidi" w:cstheme="majorBidi"/>
-        </w:rPr>
-        <w:t xml:space="preserve">hydrologic expertise. </w:t>
-      </w:r>
-      <w:r>
-        <w:rPr>
-          <w:rFonts w:asciiTheme="majorBidi" w:hAnsiTheme="majorBidi" w:cstheme="majorBidi"/>
-        </w:rPr>
-        <w:t>[TBD Efrat]</w:t>
-      </w:r>
     </w:p>
     <w:p>
       <w:pPr>
+        <w:keepNext/>
         <w:bidi w:val="0"/>
         <w:jc w:val="both"/>
-        <w:rPr>
-          <w:rFonts w:asciiTheme="majorBidi" w:hAnsiTheme="majorBidi" w:cstheme="majorBidi"/>
-        </w:rPr>
-      </w:pPr>
+      </w:pPr>
+      <w:r>
+        <w:rPr>
+          <w:noProof/>
+        </w:rPr>
+        <w:lastRenderedPageBreak/>
+        <w:drawing>
+          <wp:inline distT="0" distB="0" distL="0" distR="0" wp14:anchorId="1A98F6AD" wp14:editId="6BF71C6C">
+            <wp:extent cx="6155832" cy="3086100"/>
+            <wp:effectExtent l="0" t="0" r="0" b="0"/>
+            <wp:docPr id="1" name="Picture 1" descr="Chart, line chart&#10;&#10;Description automatically generated"/>
+            <wp:cNvGraphicFramePr>
+              <a:graphicFrameLocks xmlns:a="http://schemas.openxmlformats.org/drawingml/2006/main" noChangeAspect="1"/>
+            </wp:cNvGraphicFramePr>
+            <a:graphic xmlns:a="http://schemas.openxmlformats.org/drawingml/2006/main">
+              <a:graphicData uri="http://schemas.openxmlformats.org/drawingml/2006/picture">
+                <pic:pic xmlns:pic="http://schemas.openxmlformats.org/drawingml/2006/picture">
+                  <pic:nvPicPr>
+                    <pic:cNvPr id="1" name="Picture 1" descr="Chart, line chart&#10;&#10;Description automatically generated"/>
+                    <pic:cNvPicPr/>
+                  </pic:nvPicPr>
+                  <pic:blipFill>
+                    <a:blip r:embed="rId8"/>
+                    <a:stretch>
+                      <a:fillRect/>
+                    </a:stretch>
+                  </pic:blipFill>
+                  <pic:spPr>
+                    <a:xfrm>
+                      <a:off x="0" y="0"/>
+                      <a:ext cx="6162783" cy="3089585"/>
+                    </a:xfrm>
+                    <a:prstGeom prst="rect">
+                      <a:avLst/>
+                    </a:prstGeom>
+                  </pic:spPr>
+                </pic:pic>
+              </a:graphicData>
+            </a:graphic>
+          </wp:inline>
+        </w:drawing>
+      </w:r>
     </w:p>
     <w:p>
       <w:pPr>
+        <w:pStyle w:val="Caption"/>
         <w:bidi w:val="0"/>
         <w:jc w:val="both"/>
         <w:rPr>
-          <w:rFonts w:asciiTheme="majorBidi" w:hAnsiTheme="majorBidi" w:cstheme="majorBidi" w:hint="cs"/>
+          <w:rFonts w:asciiTheme="majorBidi" w:hAnsiTheme="majorBidi" w:cstheme="majorBidi"/>
+        </w:rPr>
+      </w:pPr>
+      <w:r>
+        <w:t xml:space="preserve">Figure </w:t>
+      </w:r>
+      <w:r>
+        <w:rPr>
+          <w:rFonts w:asciiTheme="majorBidi" w:hAnsiTheme="majorBidi" w:cstheme="majorBidi"/>
+        </w:rPr>
+        <w:fldChar w:fldCharType="begin"/>
+      </w:r>
+      <w:r>
+        <w:rPr>
+          <w:rFonts w:asciiTheme="majorBidi" w:hAnsiTheme="majorBidi" w:cstheme="majorBidi"/>
+        </w:rPr>
+        <w:instrText xml:space="preserve"> SEQ Figure \* ARABIC </w:instrText>
+      </w:r>
+      <w:r>
+        <w:rPr>
+          <w:rFonts w:asciiTheme="majorBidi" w:hAnsiTheme="majorBidi" w:cstheme="majorBidi"/>
+        </w:rPr>
+        <w:fldChar w:fldCharType="separate"/>
+      </w:r>
+      <w:r>
+        <w:rPr>
+          <w:rFonts w:asciiTheme="majorBidi" w:hAnsiTheme="majorBidi" w:cstheme="majorBidi"/>
+          <w:noProof/>
+        </w:rPr>
+        <w:t>2</w:t>
+      </w:r>
+      <w:r>
+        <w:rPr>
+          <w:rFonts w:asciiTheme="majorBidi" w:hAnsiTheme="majorBidi" w:cstheme="majorBidi"/>
+        </w:rPr>
+        <w:fldChar w:fldCharType="end"/>
+      </w:r>
+      <w:r>
+        <w:rPr>
+          <w:rFonts w:asciiTheme="majorBidi" w:hAnsiTheme="majorBidi" w:cstheme="majorBidi"/>
+        </w:rPr>
+        <w:t xml:space="preserve"> </w:t>
+      </w:r>
+    </w:p>
+    <w:p>
+      <w:pPr>
+        <w:bidi w:val="0"/>
+        <w:jc w:val="both"/>
+        <w:rPr>
+          <w:rFonts w:asciiTheme="majorBidi" w:hAnsiTheme="majorBidi" w:cstheme="majorBidi"/>
+        </w:rPr>
+      </w:pPr>
+    </w:p>
+    <w:p>
+      <w:pPr>
+        <w:bidi w:val="0"/>
+        <w:jc w:val="both"/>
+        <w:rPr>
+          <w:rFonts w:asciiTheme="majorBidi" w:hAnsiTheme="majorBidi" w:cstheme="majorBidi"/>
+        </w:rPr>
+      </w:pPr>
+      <w:r>
+        <w:rPr>
+          <w:rFonts w:asciiTheme="majorBidi" w:hAnsiTheme="majorBidi" w:cstheme="majorBidi"/>
+        </w:rPr>
+        <w:t xml:space="preserve">In </w:t>
+      </w:r>
+      <w:r>
+        <w:rPr>
+          <w:rFonts w:asciiTheme="majorBidi" w:hAnsiTheme="majorBidi" w:cstheme="majorBidi"/>
+        </w:rPr>
+        <w:t>figure 2</w:t>
+      </w:r>
+      <w:r>
+        <w:rPr>
+          <w:rFonts w:asciiTheme="majorBidi" w:hAnsiTheme="majorBidi" w:cstheme="majorBidi"/>
+        </w:rPr>
+        <w:t xml:space="preserve"> we see the results </w:t>
+      </w:r>
+      <w:r>
+        <w:rPr>
+          <w:rFonts w:asciiTheme="majorBidi" w:hAnsiTheme="majorBidi" w:cstheme="majorBidi"/>
+        </w:rPr>
+        <w:t xml:space="preserve">of the evaluation framework for Integrated Gradient method for </w:t>
+      </w:r>
+      <w:r>
+        <w:rPr>
+          <w:rFonts w:asciiTheme="majorBidi" w:hAnsiTheme="majorBidi" w:cstheme="majorBidi"/>
+        </w:rPr>
+        <w:t>3 types of classifiers: 1. DNN- deep neural network 2</w:t>
+      </w:r>
+      <w:r>
+        <w:rPr>
+          <w:rFonts w:asciiTheme="majorBidi" w:hAnsiTheme="majorBidi" w:cstheme="majorBidi"/>
+        </w:rPr>
+        <w:t>-3</w:t>
+      </w:r>
+      <w:r>
+        <w:rPr>
+          <w:rFonts w:asciiTheme="majorBidi" w:hAnsiTheme="majorBidi" w:cstheme="majorBidi"/>
+        </w:rPr>
+        <w:t xml:space="preserve"> SVC</w:t>
+      </w:r>
+      <w:r>
+        <w:rPr>
+          <w:rFonts w:asciiTheme="majorBidi" w:hAnsiTheme="majorBidi" w:cstheme="majorBidi"/>
+        </w:rPr>
+        <w:t xml:space="preserve"> </w:t>
+      </w:r>
+      <w:r>
+        <w:rPr>
+          <w:rFonts w:asciiTheme="majorBidi" w:hAnsiTheme="majorBidi" w:cstheme="majorBidi"/>
+        </w:rPr>
+        <w:t>-</w:t>
+      </w:r>
+      <w:r>
+        <w:rPr>
+          <w:rFonts w:asciiTheme="majorBidi" w:hAnsiTheme="majorBidi" w:cstheme="majorBidi"/>
+        </w:rPr>
+        <w:t>support vector classifier with non-linear kernel and different regularization</w:t>
+      </w:r>
+      <w:r>
+        <w:rPr>
+          <w:rFonts w:asciiTheme="majorBidi" w:hAnsiTheme="majorBidi" w:cstheme="majorBidi"/>
+        </w:rPr>
+        <w:t xml:space="preserve"> parameters</w:t>
+      </w:r>
+      <w:r>
+        <w:rPr>
+          <w:rFonts w:asciiTheme="majorBidi" w:hAnsiTheme="majorBidi" w:cstheme="majorBidi"/>
+        </w:rPr>
+        <w:t xml:space="preserve">.  These classifiers were trained of different data sizes (x-values) and were evaluated on the test set accuracy (y-values). Our main conclusion </w:t>
+      </w:r>
+      <w:r>
+        <w:rPr>
+          <w:rFonts w:asciiTheme="majorBidi" w:hAnsiTheme="majorBidi" w:cstheme="majorBidi"/>
+        </w:rPr>
+        <w:t>was</w:t>
+      </w:r>
+      <w:r>
+        <w:rPr>
+          <w:rFonts w:asciiTheme="majorBidi" w:hAnsiTheme="majorBidi" w:cstheme="majorBidi"/>
+        </w:rPr>
+        <w:t xml:space="preserve"> that </w:t>
+      </w:r>
+      <w:r>
+        <w:rPr>
+          <w:rFonts w:asciiTheme="majorBidi" w:hAnsiTheme="majorBidi" w:cstheme="majorBidi"/>
+        </w:rPr>
+        <w:t xml:space="preserve">the clean classification in most of the case prevails the interpreted classification. </w:t>
+      </w:r>
+    </w:p>
+    <w:p>
+      <w:pPr>
+        <w:bidi w:val="0"/>
+        <w:jc w:val="both"/>
+        <w:rPr>
+          <w:rFonts w:asciiTheme="majorBidi" w:hAnsiTheme="majorBidi" w:cstheme="majorBidi"/>
+        </w:rPr>
+      </w:pPr>
+    </w:p>
+    <w:p>
+      <w:pPr>
+        <w:keepNext/>
+        <w:bidi w:val="0"/>
+        <w:jc w:val="both"/>
+      </w:pPr>
+      <w:r>
+        <w:rPr>
+          <w:noProof/>
+        </w:rPr>
+        <w:drawing>
+          <wp:inline distT="0" distB="0" distL="0" distR="0" wp14:anchorId="01403F29" wp14:editId="2A85985A">
+            <wp:extent cx="6305550" cy="3152775"/>
+            <wp:effectExtent l="0" t="0" r="0" b="9525"/>
+            <wp:docPr id="2" name="Picture 2" descr="Chart, line chart&#10;&#10;Description automatically generated"/>
+            <wp:cNvGraphicFramePr>
+              <a:graphicFrameLocks xmlns:a="http://schemas.openxmlformats.org/drawingml/2006/main" noChangeAspect="1"/>
+            </wp:cNvGraphicFramePr>
+            <a:graphic xmlns:a="http://schemas.openxmlformats.org/drawingml/2006/main">
+              <a:graphicData uri="http://schemas.openxmlformats.org/drawingml/2006/picture">
+                <pic:pic xmlns:pic="http://schemas.openxmlformats.org/drawingml/2006/picture">
+                  <pic:nvPicPr>
+                    <pic:cNvPr id="2" name="Picture 2" descr="Chart, line chart&#10;&#10;Description automatically generated"/>
+                    <pic:cNvPicPr/>
+                  </pic:nvPicPr>
+                  <pic:blipFill>
+                    <a:blip r:embed="rId9"/>
+                    <a:stretch>
+                      <a:fillRect/>
+                    </a:stretch>
+                  </pic:blipFill>
+                  <pic:spPr>
+                    <a:xfrm>
+                      <a:off x="0" y="0"/>
+                      <a:ext cx="6305550" cy="3152775"/>
+                    </a:xfrm>
+                    <a:prstGeom prst="rect">
+                      <a:avLst/>
+                    </a:prstGeom>
+                  </pic:spPr>
+                </pic:pic>
+              </a:graphicData>
+            </a:graphic>
+          </wp:inline>
+        </w:drawing>
+      </w:r>
+    </w:p>
+    <w:p>
+      <w:pPr>
+        <w:pStyle w:val="Caption"/>
+        <w:bidi w:val="0"/>
+        <w:jc w:val="both"/>
+        <w:rPr>
+          <w:rFonts w:asciiTheme="majorBidi" w:hAnsiTheme="majorBidi" w:cstheme="majorBidi"/>
+        </w:rPr>
+      </w:pPr>
+      <w:r>
+        <w:t xml:space="preserve">Figure </w:t>
+      </w:r>
+      <w:r>
+        <w:rPr>
+          <w:rFonts w:asciiTheme="majorBidi" w:hAnsiTheme="majorBidi" w:cstheme="majorBidi"/>
+        </w:rPr>
+        <w:fldChar w:fldCharType="begin"/>
+      </w:r>
+      <w:r>
+        <w:rPr>
+          <w:rFonts w:asciiTheme="majorBidi" w:hAnsiTheme="majorBidi" w:cstheme="majorBidi"/>
+        </w:rPr>
+        <w:instrText xml:space="preserve"> SEQ Figure \* ARABIC </w:instrText>
+      </w:r>
+      <w:r>
+        <w:rPr>
+          <w:rFonts w:asciiTheme="majorBidi" w:hAnsiTheme="majorBidi" w:cstheme="majorBidi"/>
+        </w:rPr>
+        <w:fldChar w:fldCharType="separate"/>
+      </w:r>
+      <w:r>
+        <w:rPr>
+          <w:rFonts w:asciiTheme="majorBidi" w:hAnsiTheme="majorBidi" w:cstheme="majorBidi"/>
+          <w:noProof/>
+        </w:rPr>
+        <w:t>3</w:t>
+      </w:r>
+      <w:r>
+        <w:rPr>
+          <w:rFonts w:asciiTheme="majorBidi" w:hAnsiTheme="majorBidi" w:cstheme="majorBidi"/>
+        </w:rPr>
+        <w:fldChar w:fldCharType="end"/>
+      </w:r>
+    </w:p>
+    <w:p>
+      <w:pPr>
+        <w:bidi w:val="0"/>
+        <w:jc w:val="both"/>
+        <w:rPr>
+          <w:rFonts w:asciiTheme="majorBidi" w:hAnsiTheme="majorBidi" w:cstheme="majorBidi"/>
+        </w:rPr>
+      </w:pPr>
+      <w:r>
+        <w:rPr>
+          <w:rFonts w:asciiTheme="majorBidi" w:hAnsiTheme="majorBidi" w:cstheme="majorBidi"/>
+        </w:rPr>
+        <w:lastRenderedPageBreak/>
+        <w:t xml:space="preserve">In figure </w:t>
+      </w:r>
+      <w:r>
+        <w:rPr>
+          <w:rFonts w:asciiTheme="majorBidi" w:hAnsiTheme="majorBidi" w:cstheme="majorBidi"/>
+        </w:rPr>
+        <w:t>3</w:t>
+      </w:r>
+      <w:r>
+        <w:rPr>
+          <w:rFonts w:asciiTheme="majorBidi" w:hAnsiTheme="majorBidi" w:cstheme="majorBidi"/>
+        </w:rPr>
+        <w:t xml:space="preserve"> we see the results of the evaluation framework for </w:t>
+      </w:r>
+      <w:r>
+        <w:rPr>
+          <w:rFonts w:asciiTheme="majorBidi" w:hAnsiTheme="majorBidi" w:cstheme="majorBidi"/>
+        </w:rPr>
+        <w:t xml:space="preserve">an </w:t>
+      </w:r>
+      <w:r>
+        <w:rPr>
+          <w:rFonts w:asciiTheme="majorBidi" w:hAnsiTheme="majorBidi" w:cstheme="majorBidi"/>
+        </w:rPr>
+        <w:t xml:space="preserve">Integrated Gradient </w:t>
+      </w:r>
+      <w:r>
+        <w:rPr>
+          <w:rFonts w:asciiTheme="majorBidi" w:hAnsiTheme="majorBidi" w:cstheme="majorBidi"/>
+        </w:rPr>
+        <w:t>variant called Local Integrated Gradients. In these cases, we saw that the interpretability method was able to extract explanation that helped the classifier reach better than the clean view.</w:t>
+      </w:r>
+    </w:p>
+    <w:p>
+      <w:pPr>
+        <w:bidi w:val="0"/>
+        <w:jc w:val="both"/>
+        <w:rPr>
+          <w:rFonts w:asciiTheme="majorBidi" w:hAnsiTheme="majorBidi" w:cstheme="majorBidi"/>
           <w:rtl/>
         </w:rPr>
       </w:pPr>
@@ -1145,21 +1501,43 @@
           <w:rStyle w:val="fontstyle01"/>
           <w:rFonts w:asciiTheme="majorBidi" w:hAnsiTheme="majorBidi" w:cstheme="majorBidi"/>
         </w:rPr>
-        <w:lastRenderedPageBreak/>
-        <w:t xml:space="preserve">Christoph Molnar. </w:t>
-      </w:r>
-      <w:r>
-        <w:rPr>
-          <w:rStyle w:val="fontstyle21"/>
-          <w:rFonts w:asciiTheme="majorBidi" w:hAnsiTheme="majorBidi" w:cstheme="majorBidi"/>
-        </w:rPr>
-        <w:t>Interpretable Machine Learning. A Guide for Making</w:t>
-      </w:r>
-      <w:r>
-        <w:rPr>
-          <w:rFonts w:asciiTheme="majorBidi" w:hAnsiTheme="majorBidi" w:cstheme="majorBidi"/>
-          <w:i/>
-          <w:iCs/>
+        <w:t xml:space="preserve">Mukund Sundararajan, Ankur </w:t>
+      </w:r>
+      <w:proofErr w:type="spellStart"/>
+      <w:r>
+        <w:rPr>
+          <w:rStyle w:val="fontstyle01"/>
+          <w:rFonts w:asciiTheme="majorBidi" w:hAnsiTheme="majorBidi" w:cstheme="majorBidi"/>
+        </w:rPr>
+        <w:t>Taly</w:t>
+      </w:r>
+      <w:proofErr w:type="spellEnd"/>
+      <w:r>
+        <w:rPr>
+          <w:rStyle w:val="fontstyle01"/>
+          <w:rFonts w:asciiTheme="majorBidi" w:hAnsiTheme="majorBidi" w:cstheme="majorBidi"/>
+        </w:rPr>
+        <w:t xml:space="preserve">, and </w:t>
+      </w:r>
+      <w:proofErr w:type="spellStart"/>
+      <w:r>
+        <w:rPr>
+          <w:rStyle w:val="fontstyle01"/>
+          <w:rFonts w:asciiTheme="majorBidi" w:hAnsiTheme="majorBidi" w:cstheme="majorBidi"/>
+        </w:rPr>
+        <w:t>Qiqi</w:t>
+      </w:r>
+      <w:proofErr w:type="spellEnd"/>
+      <w:r>
+        <w:rPr>
+          <w:rStyle w:val="fontstyle01"/>
+          <w:rFonts w:asciiTheme="majorBidi" w:hAnsiTheme="majorBidi" w:cstheme="majorBidi"/>
+        </w:rPr>
+        <w:t xml:space="preserve"> Yan. Axiomatic Attribution</w:t>
+      </w:r>
+      <w:r>
+        <w:rPr>
+          <w:rFonts w:asciiTheme="majorBidi" w:hAnsiTheme="majorBidi" w:cstheme="majorBidi"/>
           <w:color w:val="000000"/>
           <w:sz w:val="20"/>
           <w:szCs w:val="20"/>
@@ -1168,83 +1546,63 @@
       </w:r>
       <w:r>
         <w:rPr>
+          <w:rStyle w:val="fontstyle01"/>
+          <w:rFonts w:asciiTheme="majorBidi" w:hAnsiTheme="majorBidi" w:cstheme="majorBidi"/>
+        </w:rPr>
+        <w:t xml:space="preserve">for Deep Networks". In: </w:t>
+      </w:r>
+      <w:proofErr w:type="spellStart"/>
+      <w:r>
+        <w:rPr>
           <w:rStyle w:val="fontstyle21"/>
           <w:rFonts w:asciiTheme="majorBidi" w:hAnsiTheme="majorBidi" w:cstheme="majorBidi"/>
         </w:rPr>
-        <w:t>Black Box Models Explainable</w:t>
+        <w:t>CoRR</w:t>
+      </w:r>
+      <w:proofErr w:type="spellEnd"/>
+      <w:r>
+        <w:rPr>
+          <w:rStyle w:val="fontstyle21"/>
+          <w:rFonts w:asciiTheme="majorBidi" w:hAnsiTheme="majorBidi" w:cstheme="majorBidi"/>
+        </w:rPr>
+        <w:t xml:space="preserve"> </w:t>
       </w:r>
       <w:r>
         <w:rPr>
           <w:rStyle w:val="fontstyle01"/>
           <w:rFonts w:asciiTheme="majorBidi" w:hAnsiTheme="majorBidi" w:cstheme="majorBidi"/>
         </w:rPr>
-        <w:t xml:space="preserve">. </w:t>
+        <w:t xml:space="preserve">abs/1703.01365 (2017). </w:t>
+      </w:r>
+      <w:proofErr w:type="spellStart"/>
+      <w:r>
+        <w:rPr>
+          <w:rStyle w:val="fontstyle01"/>
+          <w:rFonts w:asciiTheme="majorBidi" w:hAnsiTheme="majorBidi" w:cstheme="majorBidi"/>
+        </w:rPr>
+        <w:t>arXiv</w:t>
+      </w:r>
+      <w:proofErr w:type="spellEnd"/>
+      <w:r>
+        <w:rPr>
+          <w:rStyle w:val="fontstyle01"/>
+          <w:rFonts w:asciiTheme="majorBidi" w:hAnsiTheme="majorBidi" w:cstheme="majorBidi"/>
+        </w:rPr>
+        <w:t xml:space="preserve">: </w:t>
       </w:r>
       <w:r>
         <w:rPr>
           <w:rStyle w:val="fontstyle31"/>
           <w:rFonts w:asciiTheme="majorBidi" w:hAnsiTheme="majorBidi" w:cstheme="majorBidi"/>
         </w:rPr>
-        <w:t>https://christophm.github.io/interpretableml-book/</w:t>
+        <w:t>1703.01365</w:t>
       </w:r>
       <w:r>
         <w:rPr>
           <w:rStyle w:val="fontstyle01"/>
           <w:rFonts w:asciiTheme="majorBidi" w:hAnsiTheme="majorBidi" w:cstheme="majorBidi"/>
         </w:rPr>
-        <w:t>. 2019.</w:t>
-      </w:r>
-    </w:p>
-    <w:p>
-      <w:pPr>
-        <w:pStyle w:val="ListParagraph"/>
-        <w:numPr>
-          <w:ilvl w:val="0"/>
-          <w:numId w:val="1"/>
-        </w:numPr>
-        <w:bidi w:val="0"/>
-        <w:rPr>
-          <w:rFonts w:asciiTheme="majorBidi" w:hAnsiTheme="majorBidi" w:cstheme="majorBidi"/>
-        </w:rPr>
-      </w:pPr>
-      <w:r>
-        <w:rPr>
-          <w:rStyle w:val="fontstyle01"/>
-          <w:rFonts w:asciiTheme="majorBidi" w:hAnsiTheme="majorBidi" w:cstheme="majorBidi"/>
-        </w:rPr>
-        <w:t xml:space="preserve">Mukund Sundararajan, Ankur </w:t>
-      </w:r>
-      <w:proofErr w:type="spellStart"/>
-      <w:r>
-        <w:rPr>
-          <w:rStyle w:val="fontstyle01"/>
-          <w:rFonts w:asciiTheme="majorBidi" w:hAnsiTheme="majorBidi" w:cstheme="majorBidi"/>
-        </w:rPr>
-        <w:t>Taly</w:t>
-      </w:r>
-      <w:proofErr w:type="spellEnd"/>
-      <w:r>
-        <w:rPr>
-          <w:rStyle w:val="fontstyle01"/>
-          <w:rFonts w:asciiTheme="majorBidi" w:hAnsiTheme="majorBidi" w:cstheme="majorBidi"/>
-        </w:rPr>
-        <w:t xml:space="preserve">, and </w:t>
-      </w:r>
-      <w:proofErr w:type="spellStart"/>
-      <w:r>
-        <w:rPr>
-          <w:rStyle w:val="fontstyle01"/>
-          <w:rFonts w:asciiTheme="majorBidi" w:hAnsiTheme="majorBidi" w:cstheme="majorBidi"/>
-        </w:rPr>
-        <w:t>Qiqi</w:t>
-      </w:r>
-      <w:proofErr w:type="spellEnd"/>
-      <w:r>
-        <w:rPr>
-          <w:rStyle w:val="fontstyle01"/>
-          <w:rFonts w:asciiTheme="majorBidi" w:hAnsiTheme="majorBidi" w:cstheme="majorBidi"/>
-        </w:rPr>
-        <w:t xml:space="preserve"> Yan. Axiomatic Attribution</w:t>
+        <w:t>.</w:t>
       </w:r>
       <w:r>
         <w:rPr>
@@ -1257,88 +1615,19 @@
       </w:r>
       <w:r>
         <w:rPr>
+          <w:rStyle w:val="fontstyle41"/>
+          <w:rFonts w:asciiTheme="majorBidi" w:hAnsiTheme="majorBidi" w:cstheme="majorBidi"/>
+        </w:rPr>
+        <w:t>url</w:t>
+      </w:r>
+      <w:r>
+        <w:rPr>
           <w:rStyle w:val="fontstyle01"/>
           <w:rFonts w:asciiTheme="majorBidi" w:hAnsiTheme="majorBidi" w:cstheme="majorBidi"/>
         </w:rPr>
-        <w:t xml:space="preserve">for Deep Networks". In: </w:t>
-      </w:r>
-      <w:proofErr w:type="spellStart"/>
-      <w:r>
-        <w:rPr>
-          <w:rStyle w:val="fontstyle21"/>
-          <w:rFonts w:asciiTheme="majorBidi" w:hAnsiTheme="majorBidi" w:cstheme="majorBidi"/>
-        </w:rPr>
-        <w:t>CoRR</w:t>
-      </w:r>
-      <w:proofErr w:type="spellEnd"/>
-      <w:r>
-        <w:rPr>
-          <w:rStyle w:val="fontstyle21"/>
-          <w:rFonts w:asciiTheme="majorBidi" w:hAnsiTheme="majorBidi" w:cstheme="majorBidi"/>
-        </w:rPr>
-        <w:t xml:space="preserve"> </w:t>
-      </w:r>
-      <w:r>
-        <w:rPr>
-          <w:rStyle w:val="fontstyle01"/>
-          <w:rFonts w:asciiTheme="majorBidi" w:hAnsiTheme="majorBidi" w:cstheme="majorBidi"/>
-        </w:rPr>
-        <w:t xml:space="preserve">abs/1703.01365 (2017). </w:t>
-      </w:r>
-      <w:proofErr w:type="spellStart"/>
-      <w:r>
-        <w:rPr>
-          <w:rStyle w:val="fontstyle01"/>
-          <w:rFonts w:asciiTheme="majorBidi" w:hAnsiTheme="majorBidi" w:cstheme="majorBidi"/>
-        </w:rPr>
-        <w:t>arXiv</w:t>
-      </w:r>
-      <w:proofErr w:type="spellEnd"/>
-      <w:r>
-        <w:rPr>
-          <w:rStyle w:val="fontstyle01"/>
-          <w:rFonts w:asciiTheme="majorBidi" w:hAnsiTheme="majorBidi" w:cstheme="majorBidi"/>
-        </w:rPr>
         <w:t xml:space="preserve">: </w:t>
       </w:r>
-      <w:r>
-        <w:rPr>
-          <w:rStyle w:val="fontstyle31"/>
-          <w:rFonts w:asciiTheme="majorBidi" w:hAnsiTheme="majorBidi" w:cstheme="majorBidi"/>
-        </w:rPr>
-        <w:t>1703.01365</w:t>
-      </w:r>
-      <w:r>
-        <w:rPr>
-          <w:rStyle w:val="fontstyle01"/>
-          <w:rFonts w:asciiTheme="majorBidi" w:hAnsiTheme="majorBidi" w:cstheme="majorBidi"/>
-        </w:rPr>
-        <w:t>.</w:t>
-      </w:r>
-      <w:r>
-        <w:rPr>
-          <w:rFonts w:asciiTheme="majorBidi" w:hAnsiTheme="majorBidi" w:cstheme="majorBidi"/>
-          <w:color w:val="000000"/>
-          <w:sz w:val="20"/>
-          <w:szCs w:val="20"/>
-        </w:rPr>
-        <w:br/>
-      </w:r>
-      <w:r>
-        <w:rPr>
-          <w:rStyle w:val="fontstyle41"/>
-          <w:rFonts w:asciiTheme="majorBidi" w:hAnsiTheme="majorBidi" w:cstheme="majorBidi"/>
-        </w:rPr>
-        <w:t>url</w:t>
-      </w:r>
-      <w:r>
-        <w:rPr>
-          <w:rStyle w:val="fontstyle01"/>
-          <w:rFonts w:asciiTheme="majorBidi" w:hAnsiTheme="majorBidi" w:cstheme="majorBidi"/>
-        </w:rPr>
-        <w:t xml:space="preserve">: </w:t>
-      </w:r>
-      <w:hyperlink r:id="rId8" w:history="1">
+      <w:hyperlink r:id="rId10" w:history="1">
         <w:r>
           <w:rPr>
             <w:rStyle w:val="Hyperlink"/>
@@ -1360,131 +1649,11 @@
     <w:p>
       <w:pPr>
         <w:pStyle w:val="ListParagraph"/>
-        <w:numPr>
-          <w:ilvl w:val="0"/>
-          <w:numId w:val="1"/>
-        </w:numPr>
         <w:bidi w:val="0"/>
         <w:rPr>
           <w:rFonts w:asciiTheme="majorBidi" w:hAnsiTheme="majorBidi" w:cstheme="majorBidi"/>
         </w:rPr>
       </w:pPr>
-      <w:r>
-        <w:rPr>
-          <w:rFonts w:asciiTheme="majorBidi" w:hAnsiTheme="majorBidi" w:cstheme="majorBidi"/>
-          <w:color w:val="000000"/>
-          <w:sz w:val="20"/>
-          <w:szCs w:val="20"/>
-        </w:rPr>
-        <w:t>A</w:t>
-      </w:r>
-      <w:r>
-        <w:rPr>
-          <w:rFonts w:asciiTheme="majorBidi" w:hAnsiTheme="majorBidi" w:cstheme="majorBidi"/>
-          <w:color w:val="000000"/>
-          <w:sz w:val="20"/>
-          <w:szCs w:val="20"/>
-        </w:rPr>
-        <w:t>my Mc</w:t>
-      </w:r>
-      <w:r>
-        <w:rPr>
-          <w:rFonts w:asciiTheme="majorBidi" w:hAnsiTheme="majorBidi" w:cstheme="majorBidi"/>
-          <w:color w:val="000000"/>
-          <w:sz w:val="20"/>
-          <w:szCs w:val="20"/>
-        </w:rPr>
-        <w:t>G</w:t>
-      </w:r>
-      <w:r>
-        <w:rPr>
-          <w:rFonts w:asciiTheme="majorBidi" w:hAnsiTheme="majorBidi" w:cstheme="majorBidi"/>
-          <w:color w:val="000000"/>
-          <w:sz w:val="20"/>
-          <w:szCs w:val="20"/>
-        </w:rPr>
-        <w:t xml:space="preserve">overn et al. </w:t>
-      </w:r>
-      <w:r>
-        <w:rPr>
-          <w:rFonts w:asciiTheme="majorBidi" w:hAnsiTheme="majorBidi" w:cstheme="majorBidi"/>
-          <w:color w:val="000000"/>
-          <w:sz w:val="20"/>
-          <w:szCs w:val="20"/>
-        </w:rPr>
-        <w:t>"</w:t>
-      </w:r>
-      <w:r>
-        <w:rPr>
-          <w:rFonts w:asciiTheme="majorBidi" w:hAnsiTheme="majorBidi" w:cstheme="majorBidi"/>
-          <w:color w:val="000000"/>
-          <w:sz w:val="20"/>
-          <w:szCs w:val="20"/>
-        </w:rPr>
-        <w:t xml:space="preserve">Making the Black Box More Transparent: Understanding the Physical Implications of Machine Learning". In: </w:t>
-      </w:r>
-      <w:r>
-        <w:rPr>
-          <w:rFonts w:asciiTheme="majorBidi" w:hAnsiTheme="majorBidi" w:cstheme="majorBidi"/>
-          <w:i/>
-          <w:iCs/>
-          <w:color w:val="000000"/>
-          <w:sz w:val="20"/>
-          <w:szCs w:val="20"/>
-        </w:rPr>
-        <w:t>Bulletin of</w:t>
-      </w:r>
-      <w:r>
-        <w:rPr>
-          <w:rFonts w:asciiTheme="majorBidi" w:hAnsiTheme="majorBidi" w:cstheme="majorBidi"/>
-          <w:i/>
-          <w:iCs/>
-          <w:color w:val="000000"/>
-          <w:sz w:val="20"/>
-          <w:szCs w:val="20"/>
-        </w:rPr>
-        <w:t xml:space="preserve"> </w:t>
-      </w:r>
-      <w:r>
-        <w:rPr>
-          <w:rFonts w:asciiTheme="majorBidi" w:hAnsiTheme="majorBidi" w:cstheme="majorBidi"/>
-          <w:i/>
-          <w:iCs/>
-          <w:color w:val="000000"/>
-          <w:sz w:val="20"/>
-          <w:szCs w:val="20"/>
-        </w:rPr>
-        <w:t xml:space="preserve">the American Meteorological Society </w:t>
-      </w:r>
-      <w:r>
-        <w:rPr>
-          <w:rFonts w:asciiTheme="majorBidi" w:hAnsiTheme="majorBidi" w:cstheme="majorBidi"/>
-          <w:color w:val="000000"/>
-          <w:sz w:val="20"/>
-          <w:szCs w:val="20"/>
-        </w:rPr>
-        <w:t xml:space="preserve">100 (Aug. 2019). </w:t>
-      </w:r>
-      <w:proofErr w:type="spellStart"/>
-      <w:r>
-        <w:rPr>
-          <w:rFonts w:asciiTheme="majorBidi" w:hAnsiTheme="majorBidi" w:cstheme="majorBidi"/>
-          <w:color w:val="000000"/>
-          <w:sz w:val="20"/>
-          <w:szCs w:val="20"/>
-        </w:rPr>
-        <w:t>doi</w:t>
-      </w:r>
-      <w:proofErr w:type="spellEnd"/>
-      <w:r>
-        <w:rPr>
-          <w:rFonts w:asciiTheme="majorBidi" w:hAnsiTheme="majorBidi" w:cstheme="majorBidi"/>
-          <w:color w:val="000000"/>
-          <w:sz w:val="20"/>
-          <w:szCs w:val="20"/>
-        </w:rPr>
-        <w:t>: 10.1175/BAMSD-18-0195.1.</w:t>
-      </w:r>
     </w:p>
     <w:sectPr>
       <w:pgSz w:w="11906" w:h="16838"/>
@@ -1499,7 +1668,7 @@
 </file>
 
 <file path=word/endnotes.xml><?xml version="1.0" encoding="utf-8"?>
-<w:endnotes xmlns:wpc="http://schemas.microsoft.com/office/word/2010/wordprocessingCanvas" xmlns:cx="http://schemas.microsoft.com/office/drawing/2014/chartex" xmlns:cx1="http://schemas.microsoft.com/office/drawing/2015/9/8/chartex" xmlns:cx2="http://schemas.microsoft.com/office/drawing/2015/10/21/chartex" xmlns:cx3="http://schemas.microsoft.com/office/drawing/2016/5/9/chartex" xmlns:cx4="http://schemas.microsoft.com/office/drawing/2016/5/10/chartex" xmlns:cx5="http://schemas.microsoft.com/office/drawing/2016/5/11/chartex" xmlns:cx6="http://schemas.microsoft.com/office/drawing/2016/5/12/chartex" xmlns:cx7="http://schemas.microsoft.com/office/drawing/2016/5/13/chartex" xmlns:cx8="http://schemas.microsoft.com/office/drawing/2016/5/14/chartex" xmlns:mc="http://schemas.openxmlformats.org/markup-compatibility/2006" xmlns:aink="http://schemas.microsoft.com/office/drawing/2016/ink" xmlns:am3d="http://schemas.microsoft.com/office/drawing/2017/model3d" xmlns:o="urn:schemas-microsoft-com:office:office" xmlns:r="http://schemas.openxmlformats.org/officeDocument/2006/relationships" xmlns:m="http://schemas.openxmlformats.org/officeDocument/2006/math" xmlns:v="urn:schemas-microsoft-com:vml" xmlns:wp14="http://schemas.microsoft.com/office/word/2010/wordprocessingDrawing" xmlns:wp="http://schemas.openxmlformats.org/drawingml/2006/wordprocessingDrawing" xmlns:w10="urn:schemas-microsoft-com:office:word" xmlns:w="http://schemas.openxmlformats.org/wordprocessingml/2006/main" xmlns:w14="http://schemas.microsoft.com/office/word/2010/wordml" xmlns:w15="http://schemas.microsoft.com/office/word/2012/wordml" xmlns:w16cex="http://schemas.microsoft.com/office/word/2018/wordml/cex" xmlns:w16cid="http://schemas.microsoft.com/office/word/2016/wordml/cid" xmlns:w16="http://schemas.microsoft.com/office/word/2018/wordml" xmlns:w16sdtdh="http://schemas.microsoft.com/office/word/2020/wordml/sdtdatahash" xmlns:w16se="http://schemas.microsoft.com/office/word/2015/wordml/symex" xmlns:wpg="http://schemas.microsoft.com/office/word/2010/wordprocessingGroup" xmlns:wpi="http://schemas.microsoft.com/office/word/2010/wordprocessingInk" xmlns:wne="http://schemas.microsoft.com/office/word/2006/wordml" xmlns:wps="http://schemas.microsoft.com/office/word/2010/wordprocessingShape" mc:Ignorable="w14 w15 w16se w16cid w16 w16cex w16sdtdh wp14">
+<w:endnotes xmlns:wpc="http://schemas.microsoft.com/office/word/2010/wordprocessingCanvas" xmlns:cx="http://schemas.microsoft.com/office/drawing/2014/chartex" xmlns:cx1="http://schemas.microsoft.com/office/drawing/2015/9/8/chartex" xmlns:cx2="http://schemas.microsoft.com/office/drawing/2015/10/21/chartex" xmlns:cx3="http://schemas.microsoft.com/office/drawing/2016/5/9/chartex" xmlns:cx4="http://schemas.microsoft.com/office/drawing/2016/5/10/chartex" xmlns:cx5="http://schemas.microsoft.com/office/drawing/2016/5/11/chartex" xmlns:cx6="http://schemas.microsoft.com/office/drawing/2016/5/12/chartex" xmlns:cx7="http://schemas.microsoft.com/office/drawing/2016/5/13/chartex" xmlns:cx8="http://schemas.microsoft.com/office/drawing/2016/5/14/chartex" xmlns:mc="http://schemas.openxmlformats.org/markup-compatibility/2006" xmlns:aink="http://schemas.microsoft.com/office/drawing/2016/ink" xmlns:am3d="http://schemas.microsoft.com/office/drawing/2017/model3d" xmlns:o="urn:schemas-microsoft-com:office:office" xmlns:oel="http://schemas.microsoft.com/office/2019/extlst" xmlns:r="http://schemas.openxmlformats.org/officeDocument/2006/relationships" xmlns:m="http://schemas.openxmlformats.org/officeDocument/2006/math" xmlns:v="urn:schemas-microsoft-com:vml" xmlns:wp14="http://schemas.microsoft.com/office/word/2010/wordprocessingDrawing" xmlns:wp="http://schemas.openxmlformats.org/drawingml/2006/wordprocessingDrawing" xmlns:w10="urn:schemas-microsoft-com:office:word" xmlns:w="http://schemas.openxmlformats.org/wordprocessingml/2006/main" xmlns:w14="http://schemas.microsoft.com/office/word/2010/wordml" xmlns:w15="http://schemas.microsoft.com/office/word/2012/wordml" xmlns:w16cex="http://schemas.microsoft.com/office/word/2018/wordml/cex" xmlns:w16cid="http://schemas.microsoft.com/office/word/2016/wordml/cid" xmlns:w16="http://schemas.microsoft.com/office/word/2018/wordml" xmlns:w16sdtdh="http://schemas.microsoft.com/office/word/2020/wordml/sdtdatahash" xmlns:w16se="http://schemas.microsoft.com/office/word/2015/wordml/symex" xmlns:wpg="http://schemas.microsoft.com/office/word/2010/wordprocessingGroup" xmlns:wpi="http://schemas.microsoft.com/office/word/2010/wordprocessingInk" xmlns:wne="http://schemas.microsoft.com/office/word/2006/wordml" xmlns:wps="http://schemas.microsoft.com/office/word/2010/wordprocessingShape" mc:Ignorable="w14 w15 w16se w16cid w16 w16cex w16sdtdh wp14">
   <w:endnote w:type="separator" w:id="-1">
     <w:p>
       <w:pPr>
@@ -1524,7 +1693,7 @@
 </file>
 
 <file path=word/footnotes.xml><?xml version="1.0" encoding="utf-8"?>
-<w:footnotes xmlns:wpc="http://schemas.microsoft.com/office/word/2010/wordprocessingCanvas" xmlns:cx="http://schemas.microsoft.com/office/drawing/2014/chartex" xmlns:cx1="http://schemas.microsoft.com/office/drawing/2015/9/8/chartex" xmlns:cx2="http://schemas.microsoft.com/office/drawing/2015/10/21/chartex" xmlns:cx3="http://schemas.microsoft.com/office/drawing/2016/5/9/chartex" xmlns:cx4="http://schemas.microsoft.com/office/drawing/2016/5/10/chartex" xmlns:cx5="http://schemas.microsoft.com/office/drawing/2016/5/11/chartex" xmlns:cx6="http://schemas.microsoft.com/office/drawing/2016/5/12/chartex" xmlns:cx7="http://schemas.microsoft.com/office/drawing/2016/5/13/chartex" xmlns:cx8="http://schemas.microsoft.com/office/drawing/2016/5/14/chartex" xmlns:mc="http://schemas.openxmlformats.org/markup-compatibility/2006" xmlns:aink="http://schemas.microsoft.com/office/drawing/2016/ink" xmlns:am3d="http://schemas.microsoft.com/office/drawing/2017/model3d" xmlns:o="urn:schemas-microsoft-com:office:office" xmlns:r="http://schemas.openxmlformats.org/officeDocument/2006/relationships" xmlns:m="http://schemas.openxmlformats.org/officeDocument/2006/math" xmlns:v="urn:schemas-microsoft-com:vml" xmlns:wp14="http://schemas.microsoft.com/office/word/2010/wordprocessingDrawing" xmlns:wp="http://schemas.openxmlformats.org/drawingml/2006/wordprocessingDrawing" xmlns:w10="urn:schemas-microsoft-com:office:word" xmlns:w="http://schemas.openxmlformats.org/wordprocessingml/2006/main" xmlns:w14="http://schemas.microsoft.com/office/word/2010/wordml" xmlns:w15="http://schemas.microsoft.com/office/word/2012/wordml" xmlns:w16cex="http://schemas.microsoft.com/office/word/2018/wordml/cex" xmlns:w16cid="http://schemas.microsoft.com/office/word/2016/wordml/cid" xmlns:w16="http://schemas.microsoft.com/office/word/2018/wordml" xmlns:w16sdtdh="http://schemas.microsoft.com/office/word/2020/wordml/sdtdatahash" xmlns:w16se="http://schemas.microsoft.com/office/word/2015/wordml/symex" xmlns:wpg="http://schemas.microsoft.com/office/word/2010/wordprocessingGroup" xmlns:wpi="http://schemas.microsoft.com/office/word/2010/wordprocessingInk" xmlns:wne="http://schemas.microsoft.com/office/word/2006/wordml" xmlns:wps="http://schemas.microsoft.com/office/word/2010/wordprocessingShape" mc:Ignorable="w14 w15 w16se w16cid w16 w16cex w16sdtdh wp14">
+<w:footnotes xmlns:wpc="http://schemas.microsoft.com/office/word/2010/wordprocessingCanvas" xmlns:cx="http://schemas.microsoft.com/office/drawing/2014/chartex" xmlns:cx1="http://schemas.microsoft.com/office/drawing/2015/9/8/chartex" xmlns:cx2="http://schemas.microsoft.com/office/drawing/2015/10/21/chartex" xmlns:cx3="http://schemas.microsoft.com/office/drawing/2016/5/9/chartex" xmlns:cx4="http://schemas.microsoft.com/office/drawing/2016/5/10/chartex" xmlns:cx5="http://schemas.microsoft.com/office/drawing/2016/5/11/chartex" xmlns:cx6="http://schemas.microsoft.com/office/drawing/2016/5/12/chartex" xmlns:cx7="http://schemas.microsoft.com/office/drawing/2016/5/13/chartex" xmlns:cx8="http://schemas.microsoft.com/office/drawing/2016/5/14/chartex" xmlns:mc="http://schemas.openxmlformats.org/markup-compatibility/2006" xmlns:aink="http://schemas.microsoft.com/office/drawing/2016/ink" xmlns:am3d="http://schemas.microsoft.com/office/drawing/2017/model3d" xmlns:o="urn:schemas-microsoft-com:office:office" xmlns:oel="http://schemas.microsoft.com/office/2019/extlst" xmlns:r="http://schemas.openxmlformats.org/officeDocument/2006/relationships" xmlns:m="http://schemas.openxmlformats.org/officeDocument/2006/math" xmlns:v="urn:schemas-microsoft-com:vml" xmlns:wp14="http://schemas.microsoft.com/office/word/2010/wordprocessingDrawing" xmlns:wp="http://schemas.openxmlformats.org/drawingml/2006/wordprocessingDrawing" xmlns:w10="urn:schemas-microsoft-com:office:word" xmlns:w="http://schemas.openxmlformats.org/wordprocessingml/2006/main" xmlns:w14="http://schemas.microsoft.com/office/word/2010/wordml" xmlns:w15="http://schemas.microsoft.com/office/word/2012/wordml" xmlns:w16cex="http://schemas.microsoft.com/office/word/2018/wordml/cex" xmlns:w16cid="http://schemas.microsoft.com/office/word/2016/wordml/cid" xmlns:w16="http://schemas.microsoft.com/office/word/2018/wordml" xmlns:w16sdtdh="http://schemas.microsoft.com/office/word/2020/wordml/sdtdatahash" xmlns:w16se="http://schemas.microsoft.com/office/word/2015/wordml/symex" xmlns:wpg="http://schemas.microsoft.com/office/word/2010/wordprocessingGroup" xmlns:wpi="http://schemas.microsoft.com/office/word/2010/wordprocessingInk" xmlns:wne="http://schemas.microsoft.com/office/word/2006/wordml" xmlns:wps="http://schemas.microsoft.com/office/word/2010/wordprocessingShape" mc:Ignorable="w14 w15 w16se w16cid w16 w16cex w16sdtdh wp14">
   <w:footnote w:type="separator" w:id="-1">
     <w:p>
       <w:pPr>
@@ -1549,7 +1718,7 @@
 </file>
 
 <file path=word/numbering.xml><?xml version="1.0" encoding="utf-8"?>
-<w:numbering xmlns:wpc="http://schemas.microsoft.com/office/word/2010/wordprocessingCanvas" xmlns:cx="http://schemas.microsoft.com/office/drawing/2014/chartex" xmlns:cx1="http://schemas.microsoft.com/office/drawing/2015/9/8/chartex" xmlns:cx2="http://schemas.microsoft.com/office/drawing/2015/10/21/chartex" xmlns:cx3="http://schemas.microsoft.com/office/drawing/2016/5/9/chartex" xmlns:cx4="http://schemas.microsoft.com/office/drawing/2016/5/10/chartex" xmlns:cx5="http://schemas.microsoft.com/office/drawing/2016/5/11/chartex" xmlns:cx6="http://schemas.microsoft.com/office/drawing/2016/5/12/chartex" xmlns:cx7="http://schemas.microsoft.com/office/drawing/2016/5/13/chartex" xmlns:cx8="http://schemas.microsoft.com/office/drawing/2016/5/14/chartex" xmlns:mc="http://schemas.openxmlformats.org/markup-compatibility/2006" xmlns:aink="http://schemas.microsoft.com/office/drawing/2016/ink" xmlns:am3d="http://schemas.microsoft.com/office/drawing/2017/model3d" xmlns:o="urn:schemas-microsoft-com:office:office" xmlns:r="http://schemas.openxmlformats.org/officeDocument/2006/relationships" xmlns:m="http://schemas.openxmlformats.org/officeDocument/2006/math" xmlns:v="urn:schemas-microsoft-com:vml" xmlns:wp14="http://schemas.microsoft.com/office/word/2010/wordprocessingDrawing" xmlns:wp="http://schemas.openxmlformats.org/drawingml/2006/wordprocessingDrawing" xmlns:w10="urn:schemas-microsoft-com:office:word" xmlns:w="http://schemas.openxmlformats.org/wordprocessingml/2006/main" xmlns:w14="http://schemas.microsoft.com/office/word/2010/wordml" xmlns:w15="http://schemas.microsoft.com/office/word/2012/wordml" xmlns:w16cex="http://schemas.microsoft.com/office/word/2018/wordml/cex" xmlns:w16cid="http://schemas.microsoft.com/office/word/2016/wordml/cid" xmlns:w16="http://schemas.microsoft.com/office/word/2018/wordml" xmlns:w16sdtdh="http://schemas.microsoft.com/office/word/2020/wordml/sdtdatahash" xmlns:w16se="http://schemas.microsoft.com/office/word/2015/wordml/symex" xmlns:wpg="http://schemas.microsoft.com/office/word/2010/wordprocessingGroup" xmlns:wpi="http://schemas.microsoft.com/office/word/2010/wordprocessingInk" xmlns:wne="http://schemas.microsoft.com/office/word/2006/wordml" xmlns:wps="http://schemas.microsoft.com/office/word/2010/wordprocessingShape" mc:Ignorable="w14 w15 w16se w16cid w16 w16cex w16sdtdh wp14">
+<w:numbering xmlns:wpc="http://schemas.microsoft.com/office/word/2010/wordprocessingCanvas" xmlns:cx="http://schemas.microsoft.com/office/drawing/2014/chartex" xmlns:cx1="http://schemas.microsoft.com/office/drawing/2015/9/8/chartex" xmlns:cx2="http://schemas.microsoft.com/office/drawing/2015/10/21/chartex" xmlns:cx3="http://schemas.microsoft.com/office/drawing/2016/5/9/chartex" xmlns:cx4="http://schemas.microsoft.com/office/drawing/2016/5/10/chartex" xmlns:cx5="http://schemas.microsoft.com/office/drawing/2016/5/11/chartex" xmlns:cx6="http://schemas.microsoft.com/office/drawing/2016/5/12/chartex" xmlns:cx7="http://schemas.microsoft.com/office/drawing/2016/5/13/chartex" xmlns:cx8="http://schemas.microsoft.com/office/drawing/2016/5/14/chartex" xmlns:mc="http://schemas.openxmlformats.org/markup-compatibility/2006" xmlns:aink="http://schemas.microsoft.com/office/drawing/2016/ink" xmlns:am3d="http://schemas.microsoft.com/office/drawing/2017/model3d" xmlns:o="urn:schemas-microsoft-com:office:office" xmlns:oel="http://schemas.microsoft.com/office/2019/extlst" xmlns:r="http://schemas.openxmlformats.org/officeDocument/2006/relationships" xmlns:m="http://schemas.openxmlformats.org/officeDocument/2006/math" xmlns:v="urn:schemas-microsoft-com:vml" xmlns:wp14="http://schemas.microsoft.com/office/word/2010/wordprocessingDrawing" xmlns:wp="http://schemas.openxmlformats.org/drawingml/2006/wordprocessingDrawing" xmlns:w10="urn:schemas-microsoft-com:office:word" xmlns:w="http://schemas.openxmlformats.org/wordprocessingml/2006/main" xmlns:w14="http://schemas.microsoft.com/office/word/2010/wordml" xmlns:w15="http://schemas.microsoft.com/office/word/2012/wordml" xmlns:w16cex="http://schemas.microsoft.com/office/word/2018/wordml/cex" xmlns:w16cid="http://schemas.microsoft.com/office/word/2016/wordml/cid" xmlns:w16="http://schemas.microsoft.com/office/word/2018/wordml" xmlns:w16sdtdh="http://schemas.microsoft.com/office/word/2020/wordml/sdtdatahash" xmlns:w16se="http://schemas.microsoft.com/office/word/2015/wordml/symex" xmlns:wpg="http://schemas.microsoft.com/office/word/2010/wordprocessingGroup" xmlns:wpi="http://schemas.microsoft.com/office/word/2010/wordprocessingInk" xmlns:wne="http://schemas.microsoft.com/office/word/2006/wordml" xmlns:wps="http://schemas.microsoft.com/office/word/2010/wordprocessingShape" mc:Ignorable="w14 w15 w16se w16cid w16 w16cex w16sdtdh wp14">
   <w:abstractNum w:abstractNumId="0" w15:restartNumberingAfterBreak="0">
     <w:nsid w:val="153D7DEE"/>
     <w:multiLevelType w:val="hybridMultilevel"/>
@@ -1830,10 +1999,10 @@
       </w:pPr>
     </w:lvl>
   </w:abstractNum>
-  <w:num w:numId="1">
+  <w:num w:numId="1" w16cid:durableId="332227523">
     <w:abstractNumId w:val="0"/>
   </w:num>
-  <w:num w:numId="2">
+  <w:num w:numId="2" w16cid:durableId="113989322">
     <w:abstractNumId w:val="1"/>
     <w:lvlOverride w:ilvl="0">
       <w:lvl w:ilvl="0">
@@ -1849,7 +2018,7 @@
       </w:lvl>
     </w:lvlOverride>
   </w:num>
-  <w:num w:numId="3">
+  <w:num w:numId="3" w16cid:durableId="1465808791">
     <w:abstractNumId w:val="2"/>
   </w:num>
 </w:numbering>
@@ -1978,6 +2147,7 @@
     <w:lsdException w:name="HTML Sample" w:semiHidden="1" w:unhideWhenUsed="1"/>
     <w:lsdException w:name="HTML Typewriter" w:semiHidden="1" w:unhideWhenUsed="1"/>
     <w:lsdException w:name="HTML Variable" w:semiHidden="1" w:unhideWhenUsed="1"/>
+    <w:lsdException w:name="Normal Table" w:semiHidden="1" w:unhideWhenUsed="1"/>
     <w:lsdException w:name="annotation subject" w:semiHidden="1" w:unhideWhenUsed="1"/>
     <w:lsdException w:name="No List" w:semiHidden="1" w:unhideWhenUsed="1"/>
     <w:lsdException w:name="Outline List 1" w:semiHidden="1" w:unhideWhenUsed="1"/>
@@ -2024,8 +2194,10 @@
     <w:lsdException w:name="Table Subtle 2" w:semiHidden="1" w:unhideWhenUsed="1"/>
     <w:lsdException w:name="Table Web 1" w:semiHidden="1" w:unhideWhenUsed="1"/>
     <w:lsdException w:name="Table Web 2" w:semiHidden="1" w:unhideWhenUsed="1"/>
+    <w:lsdException w:name="Table Web 3" w:semiHidden="1" w:unhideWhenUsed="1"/>
     <w:lsdException w:name="Balloon Text" w:semiHidden="1" w:unhideWhenUsed="1"/>
     <w:lsdException w:name="Table Grid" w:uiPriority="39"/>
+    <w:lsdException w:name="Table Theme" w:semiHidden="1" w:unhideWhenUsed="1"/>
     <w:lsdException w:name="Placeholder Text" w:semiHidden="1"/>
     <w:lsdException w:name="No Spacing" w:uiPriority="1" w:qFormat="1"/>
     <w:lsdException w:name="Light Shading" w:uiPriority="60"/>

</xml_diff>